<commit_message>
# for the 3-co-occurrences, need TODO sections 3,5 # started working on the word2vec-part in the report
</commit_message>
<xml_diff>
--- a/report.docx
+++ b/report.docx
@@ -88,16 +88,7 @@
         <w:t>.</w:t>
       </w:r>
       <w:r>
-        <w:t xml:space="preserve"> </w:t>
-      </w:r>
-      <w:r>
-        <w:rPr>
-          <w:highlight w:val="yellow"/>
-        </w:rPr>
-        <w:t>TODO</w:t>
-      </w:r>
-      <w:r>
-        <w:t xml:space="preserve"> maybe change the conclusions</w:t>
+        <w:br/>
       </w:r>
       <w:r>
         <w:br/>
@@ -105,51 +96,37 @@
       </w:r>
       <w:r>
         <w:br/>
-        <w:t xml:space="preserve">   similar words has the same topic</w:t>
-      </w:r>
-      <w:r>
-        <w:t xml:space="preserve"> (topic related)</w:t>
-      </w:r>
-      <w:r>
-        <w:t xml:space="preserve">, </w:t>
-      </w:r>
-      <w:r>
-        <w:t>that's</w:t>
-      </w:r>
-      <w:r>
-        <w:t xml:space="preserve"> because </w:t>
-      </w:r>
-      <w:r>
-        <w:t>here, the features</w:t>
+        <w:t xml:space="preserve">   similar words are at most semantic-related because when the features are the</w:t>
       </w:r>
       <w:r>
         <w:br/>
-        <w:t xml:space="preserve">   </w:t>
-      </w:r>
-      <w:r>
-        <w:t>for each word</w:t>
+        <w:t xml:space="preserve">   sentence's words, there might be a lot of features that can be used like the word,</w:t>
       </w:r>
       <w:r>
         <w:br/>
-        <w:t xml:space="preserve">   are the words in the same sentence.</w:t>
+        <w:t xml:space="preserve">   thus the similar words has the same semantics.</w:t>
       </w:r>
       <w:r>
         <w:br/>
-        <w:t xml:space="preserve">   </w:t>
-      </w:r>
-      <w:r>
-        <w:t>By</w:t>
-      </w:r>
-      <w:r>
-        <w:t xml:space="preserve"> that we can assume to have strong relation between the </w:t>
-      </w:r>
-      <w:proofErr w:type="gramStart"/>
-      <w:r>
-        <w:t>topic</w:t>
-      </w:r>
-      <w:proofErr w:type="gramEnd"/>
-      <w:r>
-        <w:t xml:space="preserve"> to each word.</w:t>
+        <w:t xml:space="preserve">  But, also the features will contain topic-related words, so sometimes there will be</w:t>
+      </w:r>
+      <w:r>
+        <w:br/>
+        <w:t xml:space="preserve">  words that connected by topic.</w:t>
+      </w:r>
+      <w:r>
+        <w:br/>
+      </w:r>
+      <w:r>
+        <w:br/>
+        <w:t xml:space="preserve">  For example, for car, most of the similar words are types of cars or a vehicle,</w:t>
+      </w:r>
+      <w:r>
+        <w:br/>
+        <w:t xml:space="preserve">  and for piano, there are few words that connected topically.</w:t>
+      </w:r>
+      <w:r>
+        <w:br/>
       </w:r>
       <w:r>
         <w:br/>
@@ -157,23 +134,42 @@
       </w:r>
       <w:r>
         <w:br/>
-        <w:t xml:space="preserve">   similar words are the words with the same topic (topic related) and has the same</w:t>
+        <w:t xml:space="preserve">   similar words may be both semantic and topic related because the fe</w:t>
+      </w:r>
+      <w:r>
+        <w:t>atures taken</w:t>
       </w:r>
       <w:r>
         <w:br/>
-        <w:t xml:space="preserve">   role in the sentence (semantic class) because of the features being picked from the</w:t>
+        <w:t xml:space="preserve">   from the window, so topic-related words are in the window (because we</w:t>
       </w:r>
       <w:r>
         <w:br/>
-        <w:t xml:space="preserve">   window.</w:t>
+        <w:t xml:space="preserve">   ignore functional-words), but also semantic-related words (words that are close</w:t>
       </w:r>
       <w:r>
         <w:br/>
-        <w:t xml:space="preserve">   In addition, ignoring functional-words strengthen the similarity between words</w:t>
+        <w:t xml:space="preserve">   to the target word in the sentence).</w:t>
       </w:r>
       <w:r>
         <w:br/>
-        <w:t xml:space="preserve">   which are topic-related.</w:t>
+      </w:r>
+      <w:r>
+        <w:br/>
+        <w:t xml:space="preserve">   For example, in both car and piano, the amount of topic-related and</w:t>
+      </w:r>
+      <w:r>
+        <w:br/>
+        <w:t xml:space="preserve">   semantic-related</w:t>
+      </w:r>
+      <w:r>
+        <w:t xml:space="preserve"> </w:t>
+      </w:r>
+      <w:r>
+        <w:t>is almost the same.</w:t>
+      </w:r>
+      <w:r>
+        <w:br/>
       </w:r>
       <w:r>
         <w:br/>
@@ -181,11 +177,53 @@
       </w:r>
       <w:r>
         <w:br/>
-        <w:t xml:space="preserve">    similar words here have the same role in the sentence (semantic related)</w:t>
+        <w:t xml:space="preserve">   similar words are at most topic-related words, because the features are taken</w:t>
       </w:r>
       <w:r>
         <w:br/>
-        <w:t xml:space="preserve">    because the features been taken from dependency-edges.</w:t>
+        <w:t xml:space="preserve">   from the dependency-tree, there is more chance that the features will be</w:t>
+      </w:r>
+      <w:r>
+        <w:br/>
+        <w:t xml:space="preserve">   connected by that topically.</w:t>
+      </w:r>
+      <w:r>
+        <w:br/>
+        <w:t xml:space="preserve">   But there might happen that a word will contain as feature a word that has the</w:t>
+      </w:r>
+      <w:r>
+        <w:br/>
+        <w:t xml:space="preserve">   semantics.</w:t>
+      </w:r>
+      <w:r>
+        <w:br/>
+      </w:r>
+      <w:r>
+        <w:br/>
+        <w:t xml:space="preserve">   For example, in car, most of the similar words are topic-related, and there are</w:t>
+      </w:r>
+      <w:r>
+        <w:br/>
+        <w:t xml:space="preserve">   few words that are semantic-related,</w:t>
+      </w:r>
+      <w:r>
+        <w:br/>
+        <w:t xml:space="preserve">   and for piano, there is same amount for both.</w:t>
+      </w:r>
+      <w:r>
+        <w:br/>
+      </w:r>
+      <w:r>
+        <w:br/>
+      </w:r>
+      <w:r>
+        <w:br/>
+      </w:r>
+      <w:r>
+        <w:br/>
+      </w:r>
+      <w:r>
+        <w:br/>
       </w:r>
     </w:p>
     <w:p>
@@ -198,12 +236,106 @@
         <w:bidi w:val="0"/>
       </w:pPr>
       <w:r>
+        <w:lastRenderedPageBreak/>
         <w:t>20-most common features for each target word in each co-occurrence is in a separate file, named "most_common_features.csv"</w:t>
       </w:r>
       <w:r>
         <w:br/>
-        <w:t>TODO write short comparisons between the table of features and table of similar words of section-2</w:t>
-      </w:r>
+      </w:r>
+      <w:r>
+        <w:rPr>
+          <w:highlight w:val="yellow"/>
+        </w:rPr>
+        <w:t>TODO</w:t>
+      </w:r>
+      <w:r>
+        <w:t xml:space="preserve"> write short comparisons between the table of features and table of similar words of section-2</w:t>
+      </w:r>
+    </w:p>
+    <w:p>
+      <w:pPr>
+        <w:bidi w:val="0"/>
+      </w:pPr>
+    </w:p>
+    <w:p>
+      <w:pPr>
+        <w:bidi w:val="0"/>
+      </w:pPr>
+    </w:p>
+    <w:p>
+      <w:pPr>
+        <w:bidi w:val="0"/>
+      </w:pPr>
+    </w:p>
+    <w:p>
+      <w:pPr>
+        <w:bidi w:val="0"/>
+      </w:pPr>
+    </w:p>
+    <w:p>
+      <w:pPr>
+        <w:bidi w:val="0"/>
+      </w:pPr>
+    </w:p>
+    <w:p>
+      <w:pPr>
+        <w:bidi w:val="0"/>
+      </w:pPr>
+    </w:p>
+    <w:p>
+      <w:pPr>
+        <w:bidi w:val="0"/>
+      </w:pPr>
+    </w:p>
+    <w:p>
+      <w:pPr>
+        <w:bidi w:val="0"/>
+      </w:pPr>
+    </w:p>
+    <w:p>
+      <w:pPr>
+        <w:bidi w:val="0"/>
+      </w:pPr>
+    </w:p>
+    <w:p>
+      <w:pPr>
+        <w:bidi w:val="0"/>
+      </w:pPr>
+    </w:p>
+    <w:p>
+      <w:pPr>
+        <w:bidi w:val="0"/>
+      </w:pPr>
+    </w:p>
+    <w:p>
+      <w:pPr>
+        <w:bidi w:val="0"/>
+      </w:pPr>
+    </w:p>
+    <w:p>
+      <w:pPr>
+        <w:bidi w:val="0"/>
+      </w:pPr>
+    </w:p>
+    <w:p>
+      <w:pPr>
+        <w:bidi w:val="0"/>
+      </w:pPr>
+    </w:p>
+    <w:p>
+      <w:pPr>
+        <w:bidi w:val="0"/>
+      </w:pPr>
+    </w:p>
+    <w:p>
+      <w:pPr>
+        <w:bidi w:val="0"/>
+      </w:pPr>
+    </w:p>
+    <w:p>
+      <w:pPr>
+        <w:bidi w:val="0"/>
+      </w:pPr>
     </w:p>
     <w:p>
       <w:pPr>
@@ -304,17 +436,6 @@
           <w:color w:val="5B9BD5" w:themeColor="accent1"/>
         </w:rPr>
         <w:t>blue</w:t>
-      </w:r>
-    </w:p>
-    <w:p>
-      <w:pPr>
-        <w:bidi w:val="0"/>
-      </w:pPr>
-      <w:r>
-        <w:rPr>
-          <w:highlight w:val="yellow"/>
-        </w:rPr>
-        <w:t>TODO</w:t>
       </w:r>
     </w:p>
     <w:tbl>
@@ -2526,6 +2647,317 @@
         <w:bidi w:val="0"/>
       </w:pPr>
     </w:p>
+    <w:tbl>
+      <w:tblPr>
+        <w:tblStyle w:val="a4"/>
+        <w:tblW w:w="0" w:type="auto"/>
+        <w:tblLook w:val="04A0" w:firstRow="1" w:lastRow="0" w:firstColumn="1" w:lastColumn="0" w:noHBand="0" w:noVBand="1"/>
+      </w:tblPr>
+      <w:tblGrid>
+        <w:gridCol w:w="1382"/>
+        <w:gridCol w:w="1382"/>
+        <w:gridCol w:w="1383"/>
+        <w:gridCol w:w="1383"/>
+        <w:gridCol w:w="1383"/>
+        <w:gridCol w:w="1383"/>
+      </w:tblGrid>
+      <w:tr>
+        <w:tc>
+          <w:tcPr>
+            <w:tcW w:w="2764" w:type="dxa"/>
+            <w:gridSpan w:val="2"/>
+          </w:tcPr>
+          <w:p>
+            <w:pPr>
+              <w:bidi w:val="0"/>
+            </w:pPr>
+            <w:r>
+              <w:t>Co-occurrence-1</w:t>
+            </w:r>
+          </w:p>
+        </w:tc>
+        <w:tc>
+          <w:tcPr>
+            <w:tcW w:w="2766" w:type="dxa"/>
+            <w:gridSpan w:val="2"/>
+          </w:tcPr>
+          <w:p>
+            <w:pPr>
+              <w:bidi w:val="0"/>
+            </w:pPr>
+            <w:r>
+              <w:t>Co-</w:t>
+            </w:r>
+            <w:r>
+              <w:t>occurrence-2</w:t>
+            </w:r>
+          </w:p>
+        </w:tc>
+        <w:tc>
+          <w:tcPr>
+            <w:tcW w:w="2766" w:type="dxa"/>
+            <w:gridSpan w:val="2"/>
+          </w:tcPr>
+          <w:p>
+            <w:pPr>
+              <w:bidi w:val="0"/>
+            </w:pPr>
+            <w:r>
+              <w:t>Co-</w:t>
+            </w:r>
+            <w:r>
+              <w:t>occurrence-3</w:t>
+            </w:r>
+          </w:p>
+        </w:tc>
+      </w:tr>
+      <w:tr>
+        <w:tc>
+          <w:tcPr>
+            <w:tcW w:w="1382" w:type="dxa"/>
+          </w:tcPr>
+          <w:p>
+            <w:pPr>
+              <w:bidi w:val="0"/>
+            </w:pPr>
+            <w:r>
+              <w:t>topic</w:t>
+            </w:r>
+          </w:p>
+        </w:tc>
+        <w:tc>
+          <w:tcPr>
+            <w:tcW w:w="1382" w:type="dxa"/>
+          </w:tcPr>
+          <w:p>
+            <w:pPr>
+              <w:bidi w:val="0"/>
+            </w:pPr>
+            <w:r>
+              <w:t>semantic</w:t>
+            </w:r>
+          </w:p>
+        </w:tc>
+        <w:tc>
+          <w:tcPr>
+            <w:tcW w:w="1383" w:type="dxa"/>
+          </w:tcPr>
+          <w:p>
+            <w:pPr>
+              <w:bidi w:val="0"/>
+            </w:pPr>
+            <w:r>
+              <w:t>T</w:t>
+            </w:r>
+            <w:r>
+              <w:t>opic</w:t>
+            </w:r>
+          </w:p>
+        </w:tc>
+        <w:tc>
+          <w:tcPr>
+            <w:tcW w:w="1383" w:type="dxa"/>
+          </w:tcPr>
+          <w:p>
+            <w:pPr>
+              <w:bidi w:val="0"/>
+            </w:pPr>
+            <w:r>
+              <w:t>S</w:t>
+            </w:r>
+            <w:r>
+              <w:t>emantic</w:t>
+            </w:r>
+          </w:p>
+        </w:tc>
+        <w:tc>
+          <w:tcPr>
+            <w:tcW w:w="1383" w:type="dxa"/>
+          </w:tcPr>
+          <w:p>
+            <w:pPr>
+              <w:bidi w:val="0"/>
+            </w:pPr>
+            <w:r>
+              <w:t>topic</w:t>
+            </w:r>
+          </w:p>
+        </w:tc>
+        <w:tc>
+          <w:tcPr>
+            <w:tcW w:w="1383" w:type="dxa"/>
+          </w:tcPr>
+          <w:p>
+            <w:pPr>
+              <w:bidi w:val="0"/>
+            </w:pPr>
+            <w:r>
+              <w:t>semantic</w:t>
+            </w:r>
+          </w:p>
+        </w:tc>
+      </w:tr>
+      <w:tr>
+        <w:tc>
+          <w:tcPr>
+            <w:tcW w:w="1382" w:type="dxa"/>
+          </w:tcPr>
+          <w:p>
+            <w:pPr>
+              <w:bidi w:val="0"/>
+            </w:pPr>
+            <w:r>
+              <w:t>2/20</w:t>
+            </w:r>
+          </w:p>
+        </w:tc>
+        <w:tc>
+          <w:tcPr>
+            <w:tcW w:w="1382" w:type="dxa"/>
+          </w:tcPr>
+          <w:p>
+            <w:pPr>
+              <w:bidi w:val="0"/>
+            </w:pPr>
+            <w:r>
+              <w:t>18/20</w:t>
+            </w:r>
+          </w:p>
+        </w:tc>
+        <w:tc>
+          <w:tcPr>
+            <w:tcW w:w="1383" w:type="dxa"/>
+          </w:tcPr>
+          <w:p>
+            <w:pPr>
+              <w:bidi w:val="0"/>
+            </w:pPr>
+            <w:r>
+              <w:t>7/20</w:t>
+            </w:r>
+          </w:p>
+        </w:tc>
+        <w:tc>
+          <w:tcPr>
+            <w:tcW w:w="1383" w:type="dxa"/>
+          </w:tcPr>
+          <w:p>
+            <w:pPr>
+              <w:bidi w:val="0"/>
+            </w:pPr>
+            <w:r>
+              <w:t>12/20</w:t>
+            </w:r>
+          </w:p>
+        </w:tc>
+        <w:tc>
+          <w:tcPr>
+            <w:tcW w:w="1383" w:type="dxa"/>
+          </w:tcPr>
+          <w:p>
+            <w:pPr>
+              <w:bidi w:val="0"/>
+            </w:pPr>
+            <w:r>
+              <w:t>13/20</w:t>
+            </w:r>
+          </w:p>
+        </w:tc>
+        <w:tc>
+          <w:tcPr>
+            <w:tcW w:w="1383" w:type="dxa"/>
+          </w:tcPr>
+          <w:p>
+            <w:pPr>
+              <w:bidi w:val="0"/>
+            </w:pPr>
+            <w:r>
+              <w:t>7/20</w:t>
+            </w:r>
+          </w:p>
+        </w:tc>
+      </w:tr>
+      <w:tr>
+        <w:tc>
+          <w:tcPr>
+            <w:tcW w:w="1382" w:type="dxa"/>
+          </w:tcPr>
+          <w:p>
+            <w:pPr>
+              <w:bidi w:val="0"/>
+            </w:pPr>
+            <w:r>
+              <w:t>10%</w:t>
+            </w:r>
+          </w:p>
+        </w:tc>
+        <w:tc>
+          <w:tcPr>
+            <w:tcW w:w="1382" w:type="dxa"/>
+          </w:tcPr>
+          <w:p>
+            <w:pPr>
+              <w:bidi w:val="0"/>
+            </w:pPr>
+            <w:r>
+              <w:t>90%</w:t>
+            </w:r>
+          </w:p>
+        </w:tc>
+        <w:tc>
+          <w:tcPr>
+            <w:tcW w:w="1383" w:type="dxa"/>
+          </w:tcPr>
+          <w:p>
+            <w:pPr>
+              <w:bidi w:val="0"/>
+            </w:pPr>
+            <w:r>
+              <w:t>35%</w:t>
+            </w:r>
+          </w:p>
+        </w:tc>
+        <w:tc>
+          <w:tcPr>
+            <w:tcW w:w="1383" w:type="dxa"/>
+          </w:tcPr>
+          <w:p>
+            <w:pPr>
+              <w:bidi w:val="0"/>
+            </w:pPr>
+            <w:r>
+              <w:t>60%</w:t>
+            </w:r>
+          </w:p>
+        </w:tc>
+        <w:tc>
+          <w:tcPr>
+            <w:tcW w:w="1383" w:type="dxa"/>
+          </w:tcPr>
+          <w:p>
+            <w:pPr>
+              <w:bidi w:val="0"/>
+            </w:pPr>
+            <w:r>
+              <w:t>65%</w:t>
+            </w:r>
+          </w:p>
+        </w:tc>
+        <w:tc>
+          <w:tcPr>
+            <w:tcW w:w="1383" w:type="dxa"/>
+          </w:tcPr>
+          <w:p>
+            <w:pPr>
+              <w:bidi w:val="0"/>
+            </w:pPr>
+            <w:r>
+              <w:t>35%</w:t>
+            </w:r>
+          </w:p>
+        </w:tc>
+      </w:tr>
+    </w:tbl>
     <w:p>
       <w:pPr>
         <w:bidi w:val="0"/>
@@ -2535,26 +2967,25 @@
       <w:pPr>
         <w:bidi w:val="0"/>
       </w:pPr>
+      <w:r>
+        <w:t>Insights:</w:t>
+      </w:r>
     </w:p>
     <w:p>
       <w:pPr>
         <w:bidi w:val="0"/>
       </w:pPr>
+      <w:r>
+        <w:t>Most semantic-related words are type of a car or transportation-object.</w:t>
+      </w:r>
     </w:p>
     <w:p>
       <w:pPr>
         <w:bidi w:val="0"/>
       </w:pPr>
-    </w:p>
-    <w:p>
-      <w:pPr>
-        <w:bidi w:val="0"/>
-      </w:pPr>
-    </w:p>
-    <w:p>
-      <w:pPr>
-        <w:bidi w:val="0"/>
-      </w:pPr>
+      <w:r>
+        <w:t>Topic-related words are words that connected to car in different ways, like traffic, lap, drunk and so on.</w:t>
+      </w:r>
     </w:p>
     <w:p>
       <w:pPr>
@@ -2625,17 +3056,6 @@
           <w:color w:val="5B9BD5" w:themeColor="accent1"/>
         </w:rPr>
         <w:t>blue</w:t>
-      </w:r>
-    </w:p>
-    <w:p>
-      <w:pPr>
-        <w:bidi w:val="0"/>
-      </w:pPr>
-      <w:r>
-        <w:rPr>
-          <w:highlight w:val="yellow"/>
-        </w:rPr>
-        <w:t>TODO</w:t>
       </w:r>
     </w:p>
     <w:tbl>
@@ -3894,6 +4314,7 @@
             <w:r>
               <w:rPr>
                 <w:rFonts w:ascii="Arial" w:eastAsia="Times New Roman" w:hAnsi="Arial" w:cs="Arial"/>
+                <w:color w:val="FF0000"/>
               </w:rPr>
               <w:t>keyboard</w:t>
             </w:r>
@@ -4615,8 +5036,6 @@
               </w:rPr>
               <w:t>tenor</w:t>
             </w:r>
-            <w:bookmarkStart w:id="0" w:name="_GoBack"/>
-            <w:bookmarkEnd w:id="0"/>
           </w:p>
         </w:tc>
       </w:tr>
@@ -4825,6 +5244,362 @@
         </w:tc>
       </w:tr>
     </w:tbl>
+    <w:p>
+      <w:pPr>
+        <w:bidi w:val="0"/>
+      </w:pPr>
+    </w:p>
+    <w:tbl>
+      <w:tblPr>
+        <w:tblStyle w:val="a4"/>
+        <w:tblW w:w="0" w:type="auto"/>
+        <w:tblLook w:val="04A0" w:firstRow="1" w:lastRow="0" w:firstColumn="1" w:lastColumn="0" w:noHBand="0" w:noVBand="1"/>
+      </w:tblPr>
+      <w:tblGrid>
+        <w:gridCol w:w="1382"/>
+        <w:gridCol w:w="1382"/>
+        <w:gridCol w:w="1383"/>
+        <w:gridCol w:w="1383"/>
+        <w:gridCol w:w="1383"/>
+        <w:gridCol w:w="1383"/>
+      </w:tblGrid>
+      <w:tr>
+        <w:tc>
+          <w:tcPr>
+            <w:tcW w:w="2764" w:type="dxa"/>
+            <w:gridSpan w:val="2"/>
+          </w:tcPr>
+          <w:p>
+            <w:pPr>
+              <w:bidi w:val="0"/>
+            </w:pPr>
+            <w:r>
+              <w:t>Co-occurrence-1</w:t>
+            </w:r>
+          </w:p>
+        </w:tc>
+        <w:tc>
+          <w:tcPr>
+            <w:tcW w:w="2766" w:type="dxa"/>
+            <w:gridSpan w:val="2"/>
+          </w:tcPr>
+          <w:p>
+            <w:pPr>
+              <w:bidi w:val="0"/>
+            </w:pPr>
+            <w:r>
+              <w:t>Co-occurrence-2</w:t>
+            </w:r>
+          </w:p>
+        </w:tc>
+        <w:tc>
+          <w:tcPr>
+            <w:tcW w:w="2766" w:type="dxa"/>
+            <w:gridSpan w:val="2"/>
+          </w:tcPr>
+          <w:p>
+            <w:pPr>
+              <w:bidi w:val="0"/>
+            </w:pPr>
+            <w:r>
+              <w:t>Co-occurrence-3</w:t>
+            </w:r>
+          </w:p>
+        </w:tc>
+      </w:tr>
+      <w:tr>
+        <w:tc>
+          <w:tcPr>
+            <w:tcW w:w="1382" w:type="dxa"/>
+          </w:tcPr>
+          <w:p>
+            <w:pPr>
+              <w:bidi w:val="0"/>
+            </w:pPr>
+            <w:r>
+              <w:t>topic</w:t>
+            </w:r>
+          </w:p>
+        </w:tc>
+        <w:tc>
+          <w:tcPr>
+            <w:tcW w:w="1382" w:type="dxa"/>
+          </w:tcPr>
+          <w:p>
+            <w:pPr>
+              <w:bidi w:val="0"/>
+            </w:pPr>
+            <w:r>
+              <w:t>semantic</w:t>
+            </w:r>
+          </w:p>
+        </w:tc>
+        <w:tc>
+          <w:tcPr>
+            <w:tcW w:w="1383" w:type="dxa"/>
+          </w:tcPr>
+          <w:p>
+            <w:pPr>
+              <w:bidi w:val="0"/>
+            </w:pPr>
+            <w:r>
+              <w:t>Topic</w:t>
+            </w:r>
+          </w:p>
+        </w:tc>
+        <w:tc>
+          <w:tcPr>
+            <w:tcW w:w="1383" w:type="dxa"/>
+          </w:tcPr>
+          <w:p>
+            <w:pPr>
+              <w:bidi w:val="0"/>
+            </w:pPr>
+            <w:r>
+              <w:t>Semantic</w:t>
+            </w:r>
+          </w:p>
+        </w:tc>
+        <w:tc>
+          <w:tcPr>
+            <w:tcW w:w="1383" w:type="dxa"/>
+          </w:tcPr>
+          <w:p>
+            <w:pPr>
+              <w:bidi w:val="0"/>
+            </w:pPr>
+            <w:r>
+              <w:t>topic</w:t>
+            </w:r>
+          </w:p>
+        </w:tc>
+        <w:tc>
+          <w:tcPr>
+            <w:tcW w:w="1383" w:type="dxa"/>
+          </w:tcPr>
+          <w:p>
+            <w:pPr>
+              <w:bidi w:val="0"/>
+            </w:pPr>
+            <w:r>
+              <w:t>semantic</w:t>
+            </w:r>
+          </w:p>
+        </w:tc>
+      </w:tr>
+      <w:tr>
+        <w:tc>
+          <w:tcPr>
+            <w:tcW w:w="1382" w:type="dxa"/>
+          </w:tcPr>
+          <w:p>
+            <w:pPr>
+              <w:bidi w:val="0"/>
+            </w:pPr>
+            <w:r>
+              <w:t>7/20%</w:t>
+            </w:r>
+          </w:p>
+        </w:tc>
+        <w:tc>
+          <w:tcPr>
+            <w:tcW w:w="1382" w:type="dxa"/>
+          </w:tcPr>
+          <w:p>
+            <w:pPr>
+              <w:bidi w:val="0"/>
+            </w:pPr>
+            <w:r>
+              <w:t>13/20</w:t>
+            </w:r>
+          </w:p>
+        </w:tc>
+        <w:tc>
+          <w:tcPr>
+            <w:tcW w:w="1383" w:type="dxa"/>
+          </w:tcPr>
+          <w:p>
+            <w:pPr>
+              <w:bidi w:val="0"/>
+            </w:pPr>
+            <w:r>
+              <w:t>8/20</w:t>
+            </w:r>
+          </w:p>
+        </w:tc>
+        <w:tc>
+          <w:tcPr>
+            <w:tcW w:w="1383" w:type="dxa"/>
+          </w:tcPr>
+          <w:p>
+            <w:pPr>
+              <w:bidi w:val="0"/>
+            </w:pPr>
+            <w:r>
+              <w:t>12/20</w:t>
+            </w:r>
+          </w:p>
+        </w:tc>
+        <w:tc>
+          <w:tcPr>
+            <w:tcW w:w="1383" w:type="dxa"/>
+          </w:tcPr>
+          <w:p>
+            <w:pPr>
+              <w:bidi w:val="0"/>
+            </w:pPr>
+            <w:r>
+              <w:t>10/20</w:t>
+            </w:r>
+          </w:p>
+        </w:tc>
+        <w:tc>
+          <w:tcPr>
+            <w:tcW w:w="1383" w:type="dxa"/>
+          </w:tcPr>
+          <w:p>
+            <w:pPr>
+              <w:bidi w:val="0"/>
+            </w:pPr>
+            <w:r>
+              <w:t>10/20</w:t>
+            </w:r>
+          </w:p>
+        </w:tc>
+      </w:tr>
+      <w:tr>
+        <w:tc>
+          <w:tcPr>
+            <w:tcW w:w="1382" w:type="dxa"/>
+          </w:tcPr>
+          <w:p>
+            <w:pPr>
+              <w:bidi w:val="0"/>
+            </w:pPr>
+            <w:r>
+              <w:t>35</w:t>
+            </w:r>
+            <w:r>
+              <w:t>%</w:t>
+            </w:r>
+          </w:p>
+        </w:tc>
+        <w:tc>
+          <w:tcPr>
+            <w:tcW w:w="1382" w:type="dxa"/>
+          </w:tcPr>
+          <w:p>
+            <w:pPr>
+              <w:bidi w:val="0"/>
+            </w:pPr>
+            <w:r>
+              <w:t>65%</w:t>
+            </w:r>
+          </w:p>
+        </w:tc>
+        <w:tc>
+          <w:tcPr>
+            <w:tcW w:w="1383" w:type="dxa"/>
+          </w:tcPr>
+          <w:p>
+            <w:pPr>
+              <w:bidi w:val="0"/>
+            </w:pPr>
+            <w:r>
+              <w:t>40</w:t>
+            </w:r>
+            <w:r>
+              <w:t>%</w:t>
+            </w:r>
+          </w:p>
+        </w:tc>
+        <w:tc>
+          <w:tcPr>
+            <w:tcW w:w="1383" w:type="dxa"/>
+          </w:tcPr>
+          <w:p>
+            <w:pPr>
+              <w:bidi w:val="0"/>
+            </w:pPr>
+            <w:r>
+              <w:t>60%</w:t>
+            </w:r>
+          </w:p>
+        </w:tc>
+        <w:tc>
+          <w:tcPr>
+            <w:tcW w:w="1383" w:type="dxa"/>
+          </w:tcPr>
+          <w:p>
+            <w:pPr>
+              <w:bidi w:val="0"/>
+            </w:pPr>
+            <w:r>
+              <w:t>50</w:t>
+            </w:r>
+            <w:r>
+              <w:t>%</w:t>
+            </w:r>
+          </w:p>
+        </w:tc>
+        <w:tc>
+          <w:tcPr>
+            <w:tcW w:w="1383" w:type="dxa"/>
+          </w:tcPr>
+          <w:p>
+            <w:pPr>
+              <w:bidi w:val="0"/>
+            </w:pPr>
+            <w:r>
+              <w:t>50</w:t>
+            </w:r>
+            <w:r>
+              <w:t>%</w:t>
+            </w:r>
+          </w:p>
+        </w:tc>
+      </w:tr>
+    </w:tbl>
+    <w:p>
+      <w:pPr>
+        <w:bidi w:val="0"/>
+      </w:pPr>
+    </w:p>
+    <w:p>
+      <w:pPr>
+        <w:bidi w:val="0"/>
+      </w:pPr>
+      <w:r>
+        <w:t>Insights:</w:t>
+      </w:r>
+    </w:p>
+    <w:p>
+      <w:pPr>
+        <w:bidi w:val="0"/>
+      </w:pPr>
+      <w:r>
+        <w:t>Most semantic-related words are musical-instruments.</w:t>
+      </w:r>
+    </w:p>
+    <w:p>
+      <w:pPr>
+        <w:bidi w:val="0"/>
+      </w:pPr>
+      <w:r>
+        <w:t>Topic related words are words from the music-world, like B</w:t>
+      </w:r>
+      <w:r>
+        <w:t>eethoven</w:t>
+      </w:r>
+      <w:r>
+        <w:t xml:space="preserve"> and Mozart as composers, and sonata and concerto.</w:t>
+      </w:r>
+    </w:p>
+    <w:p>
+      <w:pPr>
+        <w:bidi w:val="0"/>
+      </w:pPr>
+    </w:p>
     <w:p>
       <w:pPr>
         <w:bidi w:val="0"/>
@@ -4859,6 +5634,18 @@
         </w:numPr>
         <w:bidi w:val="0"/>
       </w:pPr>
+      <w:r>
+        <w:rPr>
+          <w:highlight w:val="yellow"/>
+        </w:rPr>
+        <w:lastRenderedPageBreak/>
+        <w:t>TODO</w:t>
+      </w:r>
+      <w:bookmarkStart w:id="0" w:name="_GoBack"/>
+      <w:bookmarkEnd w:id="0"/>
+      <w:r>
+        <w:t xml:space="preserve"> write brief description on implementation</w:t>
+      </w:r>
     </w:p>
     <w:p>
       <w:pPr>
@@ -5672,6 +6459,25 @@
       <w:szCs w:val="20"/>
     </w:rPr>
   </w:style>
+  <w:style w:type="table" w:styleId="a4">
+    <w:name w:val="Table Grid"/>
+    <w:basedOn w:val="a1"/>
+    <w:uiPriority w:val="39"/>
+    <w:rsid w:val="00D13F99"/>
+    <w:pPr>
+      <w:spacing w:after="0" w:line="240" w:lineRule="auto"/>
+    </w:pPr>
+    <w:tblPr>
+      <w:tblBorders>
+        <w:top w:val="single" w:sz="4" w:space="0" w:color="auto"/>
+        <w:left w:val="single" w:sz="4" w:space="0" w:color="auto"/>
+        <w:bottom w:val="single" w:sz="4" w:space="0" w:color="auto"/>
+        <w:right w:val="single" w:sz="4" w:space="0" w:color="auto"/>
+        <w:insideH w:val="single" w:sz="4" w:space="0" w:color="auto"/>
+        <w:insideV w:val="single" w:sz="4" w:space="0" w:color="auto"/>
+      </w:tblBorders>
+    </w:tblPr>
+  </w:style>
 </w:styles>
 </file>
 

</xml_diff>

<commit_message>
part 3 + part 6.3 files
</commit_message>
<xml_diff>
--- a/report.docx
+++ b/report.docx
@@ -13,8 +13,6 @@
       <w:r>
         <w:t>Moshiashvili</w:t>
       </w:r>
-      <w:bookmarkStart w:id="0" w:name="_GoBack"/>
-      <w:bookmarkEnd w:id="0"/>
       <w:proofErr w:type="spellEnd"/>
     </w:p>
     <w:p>
@@ -239,85 +237,459 @@
       </w:pPr>
       <w:r>
         <w:lastRenderedPageBreak/>
-        <w:t>20-most common features for each target word in each co-occurrence is in a separate file, named "most_common_features.csv"</w:t>
+        <w:t xml:space="preserve">20-most common features for each target word in each co-occurrence is in a </w:t>
+      </w:r>
+      <w:r>
+        <w:t>separate file, named "most_common_</w:t>
+      </w:r>
+      <w:r>
+        <w:t>first_order</w:t>
+      </w:r>
+      <w:r>
+        <w:t>.csv"</w:t>
       </w:r>
       <w:r>
         <w:br/>
-      </w:r>
-      <w:r>
-        <w:rPr>
-          <w:highlight w:val="yellow"/>
-        </w:rPr>
-        <w:t>TODO</w:t>
-      </w:r>
-      <w:r>
-        <w:t xml:space="preserve"> write short comparisons between the table of features and table of similar words of section-2</w:t>
       </w:r>
     </w:p>
     <w:p>
       <w:pPr>
+        <w:pStyle w:val="a3"/>
+        <w:numPr>
+          <w:ilvl w:val="1"/>
+          <w:numId w:val="1"/>
+        </w:numPr>
         <w:bidi w:val="0"/>
       </w:pPr>
+      <w:r>
+        <w:t>first co-</w:t>
+      </w:r>
+      <w:r>
+        <w:t xml:space="preserve"> </w:t>
+      </w:r>
+      <w:r>
+        <w:t>occurrence</w:t>
+      </w:r>
+      <w:r>
+        <w:t>:</w:t>
+      </w:r>
     </w:p>
     <w:p>
       <w:pPr>
+        <w:pStyle w:val="a3"/>
         <w:bidi w:val="0"/>
-      </w:pPr>
+        <w:ind w:left="1210"/>
+      </w:pPr>
+      <w:r>
+        <w:t>I</w:t>
+      </w:r>
+      <w:r>
+        <w:t>n the</w:t>
+      </w:r>
+      <w:r>
+        <w:t xml:space="preserve"> next</w:t>
+      </w:r>
+      <w:r>
+        <w:t xml:space="preserve"> item we found for the word </w:t>
+      </w:r>
+      <w:r>
+        <w:t>"</w:t>
+      </w:r>
+      <w:r>
+        <w:t>car</w:t>
+      </w:r>
+      <w:r>
+        <w:t>", as example,</w:t>
+      </w:r>
+      <w:r>
+        <w:t xml:space="preserve"> in the first co-occurrence type some</w:t>
+      </w:r>
+      <w:r>
+        <w:t xml:space="preserve"> drivers name, </w:t>
+      </w:r>
+      <w:proofErr w:type="gramStart"/>
+      <w:r>
+        <w:t>and also</w:t>
+      </w:r>
+      <w:proofErr w:type="gramEnd"/>
+      <w:r>
+        <w:t xml:space="preserve"> some c</w:t>
+      </w:r>
+      <w:r>
+        <w:t xml:space="preserve">ar manufacturers </w:t>
+      </w:r>
+      <w:r>
+        <w:t>names</w:t>
+      </w:r>
+      <w:r>
+        <w:t>. It is</w:t>
+      </w:r>
+      <w:r>
+        <w:t xml:space="preserve"> match</w:t>
+      </w:r>
+      <w:r>
+        <w:t xml:space="preserve"> the fact</w:t>
+      </w:r>
+      <w:r>
+        <w:t xml:space="preserve"> that </w:t>
+      </w:r>
+      <w:r>
+        <w:t xml:space="preserve">in </w:t>
+      </w:r>
+      <w:r>
+        <w:t>the</w:t>
+      </w:r>
+      <w:r>
+        <w:t xml:space="preserve"> common features to this word we find a lot of</w:t>
+      </w:r>
+      <w:r>
+        <w:t xml:space="preserve"> personal pronoun</w:t>
+      </w:r>
+      <w:r>
+        <w:t xml:space="preserve">, and the words "design" &amp; "sport", this, in </w:t>
+      </w:r>
+      <w:r>
+        <w:t>our opinion</w:t>
+      </w:r>
+      <w:r>
+        <w:t>, cause a match for the words above.</w:t>
+      </w:r>
     </w:p>
     <w:p>
       <w:pPr>
+        <w:pStyle w:val="a3"/>
         <w:bidi w:val="0"/>
-      </w:pPr>
+        <w:ind w:left="1210"/>
+      </w:pPr>
+      <w:r>
+        <w:t xml:space="preserve">Also, for the word "piano" – we found a lot of features are also found in the similar words list. We assume that it </w:t>
+      </w:r>
+      <w:r>
+        <w:t>occurs</w:t>
+      </w:r>
+      <w:r>
+        <w:t xml:space="preserve"> because this co-</w:t>
+      </w:r>
+      <w:r>
+        <w:t xml:space="preserve"> </w:t>
+      </w:r>
+      <w:r>
+        <w:t>occurrence</w:t>
+      </w:r>
+      <w:r>
+        <w:t xml:space="preserve"> </w:t>
+      </w:r>
+      <w:proofErr w:type="gramStart"/>
+      <w:r>
+        <w:t>take</w:t>
+      </w:r>
+      <w:proofErr w:type="gramEnd"/>
+      <w:r>
+        <w:t xml:space="preserve"> the all sentence.</w:t>
+      </w:r>
     </w:p>
     <w:p>
       <w:pPr>
+        <w:pStyle w:val="a3"/>
         <w:bidi w:val="0"/>
-      </w:pPr>
+        <w:ind w:left="1210"/>
+      </w:pPr>
+      <w:r>
+        <w:t xml:space="preserve">We found this </w:t>
+      </w:r>
+      <w:r>
+        <w:t>phenomena</w:t>
+      </w:r>
+      <w:r>
+        <w:t xml:space="preserve">l </w:t>
+      </w:r>
+      <w:r>
+        <w:t>in others targets words</w:t>
+      </w:r>
     </w:p>
     <w:p>
       <w:pPr>
+        <w:pStyle w:val="a3"/>
         <w:bidi w:val="0"/>
       </w:pPr>
     </w:p>
     <w:p>
       <w:pPr>
+        <w:pStyle w:val="a3"/>
+        <w:numPr>
+          <w:ilvl w:val="1"/>
+          <w:numId w:val="1"/>
+        </w:numPr>
         <w:bidi w:val="0"/>
       </w:pPr>
+      <w:r>
+        <w:t>Second co-</w:t>
+      </w:r>
+      <w:r>
+        <w:t xml:space="preserve"> </w:t>
+      </w:r>
+      <w:r>
+        <w:t>occurrence</w:t>
+      </w:r>
+      <w:r>
+        <w:t>:</w:t>
+      </w:r>
     </w:p>
     <w:p>
       <w:pPr>
+        <w:pStyle w:val="a3"/>
         <w:bidi w:val="0"/>
-      </w:pPr>
+        <w:ind w:left="1210"/>
+      </w:pPr>
+      <w:r>
+        <w:t>I</w:t>
+      </w:r>
+      <w:r>
+        <w:t xml:space="preserve">n the </w:t>
+      </w:r>
+      <w:r>
+        <w:t>next</w:t>
+      </w:r>
+      <w:r>
+        <w:t xml:space="preserve"> item we found for the word </w:t>
+      </w:r>
+      <w:r>
+        <w:t>"</w:t>
+      </w:r>
+      <w:r>
+        <w:t>car</w:t>
+      </w:r>
+      <w:r>
+        <w:t>"</w:t>
+      </w:r>
+      <w:r>
+        <w:t xml:space="preserve">, as example, for this co-occurrence type. That there </w:t>
+      </w:r>
+      <w:proofErr w:type="gramStart"/>
+      <w:r>
+        <w:t>is</w:t>
+      </w:r>
+      <w:proofErr w:type="gramEnd"/>
+      <w:r>
+        <w:t xml:space="preserve"> some words that not similar in topic or in semantic ways, look on </w:t>
+      </w:r>
+      <w:r>
+        <w:t>its</w:t>
+      </w:r>
+      <w:r>
+        <w:t xml:space="preserve"> </w:t>
+      </w:r>
+      <w:r>
+        <w:t>features reveals</w:t>
+      </w:r>
+      <w:r>
+        <w:t xml:space="preserve"> that it is </w:t>
+      </w:r>
+      <w:r>
+        <w:t>occur</w:t>
+      </w:r>
+      <w:r>
+        <w:t xml:space="preserve"> because some the common feature have multi </w:t>
+      </w:r>
+      <w:r>
+        <w:t>meaning (</w:t>
+      </w:r>
+      <w:r>
+        <w:t xml:space="preserve">like "park") or to </w:t>
+      </w:r>
+      <w:r>
+        <w:t>generic (</w:t>
+      </w:r>
+      <w:r>
+        <w:t>like, "sell").</w:t>
+      </w:r>
     </w:p>
     <w:p>
       <w:pPr>
+        <w:pStyle w:val="a3"/>
         <w:bidi w:val="0"/>
-      </w:pPr>
+        <w:ind w:left="1210"/>
+      </w:pPr>
+      <w:r>
+        <w:t>Also,</w:t>
+      </w:r>
+      <w:r>
+        <w:t xml:space="preserve"> we found in other target word a </w:t>
+      </w:r>
+      <w:r>
+        <w:t>phenomena</w:t>
+      </w:r>
+      <w:r>
+        <w:t xml:space="preserve">l – some similarity has been </w:t>
+      </w:r>
+      <w:r>
+        <w:t>detected</w:t>
+      </w:r>
+      <w:r>
+        <w:t xml:space="preserve"> </w:t>
+      </w:r>
+      <w:r>
+        <w:t xml:space="preserve">between words that used in the same sentences with a jump of </w:t>
+      </w:r>
+      <w:r>
+        <w:t>word (or two). Example: some direction names ("</w:t>
+      </w:r>
+      <w:r>
+        <w:t>north-south</w:t>
+      </w:r>
+      <w:r>
+        <w:t xml:space="preserve">") </w:t>
+      </w:r>
+      <w:r>
+        <w:t>detected</w:t>
+      </w:r>
+      <w:r>
+        <w:t xml:space="preserve"> as </w:t>
+      </w:r>
+      <w:proofErr w:type="gramStart"/>
+      <w:r>
+        <w:t>similar to</w:t>
+      </w:r>
+      <w:proofErr w:type="gramEnd"/>
+      <w:r>
+        <w:t xml:space="preserve"> the word "bus". It makes sense that a feature like "connect" and "route" are connected this words to "bus" because there common to follow them in the jump with this features words. </w:t>
+      </w:r>
     </w:p>
     <w:p>
       <w:pPr>
+        <w:pStyle w:val="a3"/>
         <w:bidi w:val="0"/>
+        <w:ind w:left="1210"/>
       </w:pPr>
     </w:p>
     <w:p>
       <w:pPr>
+        <w:pStyle w:val="a3"/>
+        <w:numPr>
+          <w:ilvl w:val="1"/>
+          <w:numId w:val="1"/>
+        </w:numPr>
         <w:bidi w:val="0"/>
       </w:pPr>
+      <w:r>
+        <w:t>Third co – occurrence:</w:t>
+      </w:r>
     </w:p>
     <w:p>
       <w:pPr>
+        <w:pStyle w:val="a3"/>
         <w:bidi w:val="0"/>
-      </w:pPr>
+        <w:ind w:left="1210"/>
+      </w:pPr>
+      <w:r>
+        <w:t xml:space="preserve">We found a </w:t>
+      </w:r>
+      <w:r>
+        <w:t>phenomena</w:t>
+      </w:r>
+      <w:r>
+        <w:t>l</w:t>
+      </w:r>
+      <w:r>
+        <w:t xml:space="preserve"> that targets words in this co -occurrence type that have </w:t>
+      </w:r>
+      <w:proofErr w:type="gramStart"/>
+      <w:r>
+        <w:t>a verbs</w:t>
+      </w:r>
+      <w:proofErr w:type="gramEnd"/>
+      <w:r>
+        <w:t xml:space="preserve"> that usually use with them can </w:t>
+      </w:r>
+      <w:r>
+        <w:t>drag</w:t>
+      </w:r>
+      <w:r>
+        <w:t xml:space="preserve"> the similarity to </w:t>
+      </w:r>
+      <w:proofErr w:type="spellStart"/>
+      <w:r>
+        <w:t>adjunct</w:t>
+      </w:r>
+      <w:r>
+        <w:t>ives</w:t>
+      </w:r>
+      <w:proofErr w:type="spellEnd"/>
+      <w:r>
+        <w:t xml:space="preserve"> </w:t>
+      </w:r>
+      <w:r>
+        <w:t>that use</w:t>
+      </w:r>
+      <w:r>
+        <w:t xml:space="preserve"> with them. Example: for "car" there is a lot of </w:t>
+      </w:r>
+      <w:r>
+        <w:t>negative</w:t>
+      </w:r>
+      <w:r>
+        <w:t xml:space="preserve"> words in the similarity list- "deadly", "fatal", "freak", and so on, we assume that it occur </w:t>
+      </w:r>
+      <w:r>
+        <w:t>because</w:t>
+      </w:r>
+      <w:r>
+        <w:t xml:space="preserve"> the features with the words "hit", </w:t>
+      </w:r>
+      <w:r>
+        <w:t>"accident", "bomb</w:t>
+      </w:r>
+      <w:proofErr w:type="gramStart"/>
+      <w:r>
+        <w:t>",  "</w:t>
+      </w:r>
+      <w:proofErr w:type="gramEnd"/>
+      <w:r>
+        <w:t>crash" , are so common.</w:t>
+      </w:r>
     </w:p>
     <w:p>
       <w:pPr>
+        <w:pStyle w:val="a3"/>
+        <w:numPr>
+          <w:ilvl w:val="1"/>
+          <w:numId w:val="1"/>
+        </w:numPr>
         <w:bidi w:val="0"/>
       </w:pPr>
+      <w:r>
+        <w:t>For all:</w:t>
+      </w:r>
     </w:p>
     <w:p>
       <w:pPr>
+        <w:pStyle w:val="a3"/>
         <w:bidi w:val="0"/>
-      </w:pPr>
+        <w:ind w:left="1210"/>
+      </w:pPr>
+      <w:r>
+        <w:t xml:space="preserve">we found that if the target word had multi meaning, the features can drag the common meaning in the corpus as the only one. Example: the word "fox" in all the co-occurrence types was </w:t>
+      </w:r>
+      <w:r>
+        <w:t>construe</w:t>
+      </w:r>
+      <w:r>
+        <w:t xml:space="preserve">d as the news channel, and not as the animal. We can see in the features list – that the most common feature </w:t>
+      </w:r>
+      <w:proofErr w:type="gramStart"/>
+      <w:r>
+        <w:t>are</w:t>
+      </w:r>
+      <w:proofErr w:type="gramEnd"/>
+      <w:r>
+        <w:t xml:space="preserve"> agreed with that </w:t>
+      </w:r>
+      <w:r>
+        <w:t>distinction</w:t>
+      </w:r>
+      <w:r>
+        <w:t>.</w:t>
+      </w:r>
     </w:p>
     <w:p>
       <w:pPr>
@@ -343,56 +715,9 @@
       <w:pPr>
         <w:bidi w:val="0"/>
       </w:pPr>
-    </w:p>
-    <w:p>
-      <w:pPr>
-        <w:bidi w:val="0"/>
-      </w:pPr>
-    </w:p>
-    <w:p>
-      <w:pPr>
-        <w:bidi w:val="0"/>
-      </w:pPr>
-    </w:p>
-    <w:p>
-      <w:pPr>
-        <w:bidi w:val="0"/>
-      </w:pPr>
-    </w:p>
-    <w:p>
-      <w:pPr>
-        <w:bidi w:val="0"/>
-      </w:pPr>
-    </w:p>
-    <w:p>
-      <w:pPr>
-        <w:bidi w:val="0"/>
-      </w:pPr>
-    </w:p>
-    <w:p>
-      <w:pPr>
-        <w:bidi w:val="0"/>
-      </w:pPr>
-    </w:p>
-    <w:p>
-      <w:pPr>
-        <w:bidi w:val="0"/>
-      </w:pPr>
-    </w:p>
-    <w:p>
-      <w:pPr>
-        <w:bidi w:val="0"/>
-      </w:pPr>
-    </w:p>
-    <w:p>
-      <w:pPr>
-        <w:bidi w:val="0"/>
-      </w:pPr>
-    </w:p>
-    <w:p>
-      <w:pPr>
-        <w:bidi w:val="0"/>
-      </w:pPr>
+      <w:r>
+        <w:br w:type="page"/>
+      </w:r>
     </w:p>
     <w:p>
       <w:pPr>
@@ -413,6 +738,9 @@
         <w:bidi w:val="0"/>
       </w:pPr>
       <w:r>
+        <w:tab/>
+      </w:r>
+      <w:r>
         <w:t xml:space="preserve">Topic-related marked in </w:t>
       </w:r>
       <w:r>
@@ -429,6 +757,9 @@
         <w:bidi w:val="0"/>
       </w:pPr>
       <w:r>
+        <w:tab/>
+      </w:r>
+      <w:r>
         <w:t xml:space="preserve">Semantic-related marked in </w:t>
       </w:r>
       <w:r>
@@ -443,6 +774,7 @@
     <w:tbl>
       <w:tblPr>
         <w:tblW w:w="5349" w:type="dxa"/>
+        <w:tblInd w:w="945" w:type="dxa"/>
         <w:tblBorders>
           <w:top w:val="single" w:sz="4" w:space="0" w:color="auto"/>
           <w:left w:val="single" w:sz="4" w:space="0" w:color="auto"/>
@@ -2959,6 +3291,7 @@
     <w:p>
       <w:pPr>
         <w:bidi w:val="0"/>
+        <w:ind w:left="720"/>
       </w:pPr>
       <w:r>
         <w:t>Insights:</w:t>
@@ -2967,6 +3300,7 @@
     <w:p>
       <w:pPr>
         <w:bidi w:val="0"/>
+        <w:ind w:left="720"/>
       </w:pPr>
       <w:r>
         <w:t>Most semantic-related words are type of a car or transportation-object.</w:t>
@@ -2975,6 +3309,7 @@
     <w:p>
       <w:pPr>
         <w:bidi w:val="0"/>
+        <w:ind w:left="720"/>
       </w:pPr>
       <w:r>
         <w:t>Topic-related words are words that connected to car in different ways, like traffic, lap, drunk and so on.</w:t>
@@ -3013,6 +3348,7 @@
     <w:p>
       <w:pPr>
         <w:bidi w:val="0"/>
+        <w:ind w:left="720"/>
       </w:pPr>
       <w:r>
         <w:lastRenderedPageBreak/>
@@ -3022,6 +3358,7 @@
     <w:p>
       <w:pPr>
         <w:bidi w:val="0"/>
+        <w:ind w:left="720"/>
       </w:pPr>
       <w:r>
         <w:t xml:space="preserve">Topic-related marked in </w:t>
@@ -3038,6 +3375,7 @@
     <w:p>
       <w:pPr>
         <w:bidi w:val="0"/>
+        <w:ind w:left="720"/>
       </w:pPr>
       <w:r>
         <w:t xml:space="preserve">Semantic-related marked in </w:t>
@@ -3053,7 +3391,8 @@
     </w:p>
     <w:tbl>
       <w:tblPr>
-        <w:tblW w:w="4743" w:type="dxa"/>
+        <w:tblW w:w="5301" w:type="dxa"/>
+        <w:tblInd w:w="720" w:type="dxa"/>
         <w:tblBorders>
           <w:top w:val="single" w:sz="4" w:space="0" w:color="auto"/>
           <w:left w:val="single" w:sz="4" w:space="0" w:color="auto"/>
@@ -3102,7 +3441,7 @@
         </w:tc>
         <w:tc>
           <w:tcPr>
-            <w:tcW w:w="1180" w:type="dxa"/>
+            <w:tcW w:w="1366" w:type="dxa"/>
             <w:shd w:val="clear" w:color="auto" w:fill="auto"/>
             <w:noWrap/>
             <w:vAlign w:val="bottom"/>
@@ -3128,7 +3467,7 @@
         </w:tc>
         <w:tc>
           <w:tcPr>
-            <w:tcW w:w="1107" w:type="dxa"/>
+            <w:tcW w:w="1293" w:type="dxa"/>
             <w:shd w:val="clear" w:color="auto" w:fill="auto"/>
             <w:noWrap/>
             <w:vAlign w:val="bottom"/>
@@ -3155,7 +3494,7 @@
         </w:tc>
         <w:tc>
           <w:tcPr>
-            <w:tcW w:w="1376" w:type="dxa"/>
+            <w:tcW w:w="1562" w:type="dxa"/>
             <w:shd w:val="clear" w:color="auto" w:fill="auto"/>
             <w:noWrap/>
             <w:vAlign w:val="bottom"/>
@@ -3207,7 +3546,7 @@
         </w:tc>
         <w:tc>
           <w:tcPr>
-            <w:tcW w:w="1180" w:type="dxa"/>
+            <w:tcW w:w="1366" w:type="dxa"/>
             <w:shd w:val="clear" w:color="auto" w:fill="auto"/>
             <w:noWrap/>
             <w:vAlign w:val="bottom"/>
@@ -3233,7 +3572,7 @@
         </w:tc>
         <w:tc>
           <w:tcPr>
-            <w:tcW w:w="1107" w:type="dxa"/>
+            <w:tcW w:w="1293" w:type="dxa"/>
             <w:shd w:val="clear" w:color="auto" w:fill="auto"/>
             <w:noWrap/>
             <w:vAlign w:val="bottom"/>
@@ -3261,7 +3600,7 @@
         </w:tc>
         <w:tc>
           <w:tcPr>
-            <w:tcW w:w="1376" w:type="dxa"/>
+            <w:tcW w:w="1562" w:type="dxa"/>
             <w:shd w:val="clear" w:color="auto" w:fill="auto"/>
             <w:noWrap/>
             <w:vAlign w:val="bottom"/>
@@ -3311,7 +3650,7 @@
         </w:tc>
         <w:tc>
           <w:tcPr>
-            <w:tcW w:w="1180" w:type="dxa"/>
+            <w:tcW w:w="1366" w:type="dxa"/>
             <w:shd w:val="clear" w:color="auto" w:fill="auto"/>
             <w:noWrap/>
             <w:vAlign w:val="bottom"/>
@@ -3337,7 +3676,7 @@
         </w:tc>
         <w:tc>
           <w:tcPr>
-            <w:tcW w:w="1107" w:type="dxa"/>
+            <w:tcW w:w="1293" w:type="dxa"/>
             <w:shd w:val="clear" w:color="auto" w:fill="auto"/>
             <w:noWrap/>
             <w:vAlign w:val="bottom"/>
@@ -3363,7 +3702,7 @@
         </w:tc>
         <w:tc>
           <w:tcPr>
-            <w:tcW w:w="1376" w:type="dxa"/>
+            <w:tcW w:w="1562" w:type="dxa"/>
             <w:shd w:val="clear" w:color="auto" w:fill="auto"/>
             <w:noWrap/>
             <w:vAlign w:val="bottom"/>
@@ -3413,7 +3752,7 @@
         </w:tc>
         <w:tc>
           <w:tcPr>
-            <w:tcW w:w="1180" w:type="dxa"/>
+            <w:tcW w:w="1366" w:type="dxa"/>
             <w:shd w:val="clear" w:color="auto" w:fill="auto"/>
             <w:noWrap/>
             <w:vAlign w:val="bottom"/>
@@ -3441,7 +3780,7 @@
         </w:tc>
         <w:tc>
           <w:tcPr>
-            <w:tcW w:w="1107" w:type="dxa"/>
+            <w:tcW w:w="1293" w:type="dxa"/>
             <w:shd w:val="clear" w:color="auto" w:fill="auto"/>
             <w:noWrap/>
             <w:vAlign w:val="bottom"/>
@@ -3467,7 +3806,7 @@
         </w:tc>
         <w:tc>
           <w:tcPr>
-            <w:tcW w:w="1376" w:type="dxa"/>
+            <w:tcW w:w="1562" w:type="dxa"/>
             <w:shd w:val="clear" w:color="auto" w:fill="auto"/>
             <w:noWrap/>
             <w:vAlign w:val="bottom"/>
@@ -3519,7 +3858,7 @@
         </w:tc>
         <w:tc>
           <w:tcPr>
-            <w:tcW w:w="1180" w:type="dxa"/>
+            <w:tcW w:w="1366" w:type="dxa"/>
             <w:shd w:val="clear" w:color="auto" w:fill="auto"/>
             <w:noWrap/>
             <w:vAlign w:val="bottom"/>
@@ -3545,7 +3884,7 @@
         </w:tc>
         <w:tc>
           <w:tcPr>
-            <w:tcW w:w="1107" w:type="dxa"/>
+            <w:tcW w:w="1293" w:type="dxa"/>
             <w:shd w:val="clear" w:color="auto" w:fill="auto"/>
             <w:noWrap/>
             <w:vAlign w:val="bottom"/>
@@ -3571,7 +3910,7 @@
         </w:tc>
         <w:tc>
           <w:tcPr>
-            <w:tcW w:w="1376" w:type="dxa"/>
+            <w:tcW w:w="1562" w:type="dxa"/>
             <w:shd w:val="clear" w:color="auto" w:fill="auto"/>
             <w:noWrap/>
             <w:vAlign w:val="bottom"/>
@@ -3621,7 +3960,7 @@
         </w:tc>
         <w:tc>
           <w:tcPr>
-            <w:tcW w:w="1180" w:type="dxa"/>
+            <w:tcW w:w="1366" w:type="dxa"/>
             <w:shd w:val="clear" w:color="auto" w:fill="auto"/>
             <w:noWrap/>
             <w:vAlign w:val="bottom"/>
@@ -3647,7 +3986,7 @@
         </w:tc>
         <w:tc>
           <w:tcPr>
-            <w:tcW w:w="1107" w:type="dxa"/>
+            <w:tcW w:w="1293" w:type="dxa"/>
             <w:shd w:val="clear" w:color="auto" w:fill="auto"/>
             <w:noWrap/>
             <w:vAlign w:val="bottom"/>
@@ -3673,7 +4012,7 @@
         </w:tc>
         <w:tc>
           <w:tcPr>
-            <w:tcW w:w="1376" w:type="dxa"/>
+            <w:tcW w:w="1562" w:type="dxa"/>
             <w:shd w:val="clear" w:color="auto" w:fill="auto"/>
             <w:noWrap/>
             <w:vAlign w:val="bottom"/>
@@ -3723,7 +4062,7 @@
         </w:tc>
         <w:tc>
           <w:tcPr>
-            <w:tcW w:w="1180" w:type="dxa"/>
+            <w:tcW w:w="1366" w:type="dxa"/>
             <w:shd w:val="clear" w:color="auto" w:fill="auto"/>
             <w:noWrap/>
             <w:vAlign w:val="bottom"/>
@@ -3749,7 +4088,7 @@
         </w:tc>
         <w:tc>
           <w:tcPr>
-            <w:tcW w:w="1107" w:type="dxa"/>
+            <w:tcW w:w="1293" w:type="dxa"/>
             <w:shd w:val="clear" w:color="auto" w:fill="auto"/>
             <w:noWrap/>
             <w:vAlign w:val="bottom"/>
@@ -3775,7 +4114,7 @@
         </w:tc>
         <w:tc>
           <w:tcPr>
-            <w:tcW w:w="1376" w:type="dxa"/>
+            <w:tcW w:w="1562" w:type="dxa"/>
             <w:shd w:val="clear" w:color="auto" w:fill="auto"/>
             <w:noWrap/>
             <w:vAlign w:val="bottom"/>
@@ -3825,7 +4164,7 @@
         </w:tc>
         <w:tc>
           <w:tcPr>
-            <w:tcW w:w="1180" w:type="dxa"/>
+            <w:tcW w:w="1366" w:type="dxa"/>
             <w:shd w:val="clear" w:color="auto" w:fill="auto"/>
             <w:noWrap/>
             <w:vAlign w:val="bottom"/>
@@ -3851,7 +4190,7 @@
         </w:tc>
         <w:tc>
           <w:tcPr>
-            <w:tcW w:w="1107" w:type="dxa"/>
+            <w:tcW w:w="1293" w:type="dxa"/>
             <w:shd w:val="clear" w:color="auto" w:fill="auto"/>
             <w:noWrap/>
             <w:vAlign w:val="bottom"/>
@@ -3879,7 +4218,7 @@
         </w:tc>
         <w:tc>
           <w:tcPr>
-            <w:tcW w:w="1376" w:type="dxa"/>
+            <w:tcW w:w="1562" w:type="dxa"/>
             <w:shd w:val="clear" w:color="auto" w:fill="auto"/>
             <w:noWrap/>
             <w:vAlign w:val="bottom"/>
@@ -3929,7 +4268,7 @@
         </w:tc>
         <w:tc>
           <w:tcPr>
-            <w:tcW w:w="1180" w:type="dxa"/>
+            <w:tcW w:w="1366" w:type="dxa"/>
             <w:shd w:val="clear" w:color="auto" w:fill="auto"/>
             <w:noWrap/>
             <w:vAlign w:val="bottom"/>
@@ -3955,7 +4294,7 @@
         </w:tc>
         <w:tc>
           <w:tcPr>
-            <w:tcW w:w="1107" w:type="dxa"/>
+            <w:tcW w:w="1293" w:type="dxa"/>
             <w:shd w:val="clear" w:color="auto" w:fill="auto"/>
             <w:noWrap/>
             <w:vAlign w:val="bottom"/>
@@ -3981,7 +4320,7 @@
         </w:tc>
         <w:tc>
           <w:tcPr>
-            <w:tcW w:w="1376" w:type="dxa"/>
+            <w:tcW w:w="1562" w:type="dxa"/>
             <w:shd w:val="clear" w:color="auto" w:fill="auto"/>
             <w:noWrap/>
             <w:vAlign w:val="bottom"/>
@@ -4031,7 +4370,7 @@
         </w:tc>
         <w:tc>
           <w:tcPr>
-            <w:tcW w:w="1180" w:type="dxa"/>
+            <w:tcW w:w="1366" w:type="dxa"/>
             <w:shd w:val="clear" w:color="auto" w:fill="auto"/>
             <w:noWrap/>
             <w:vAlign w:val="bottom"/>
@@ -4057,7 +4396,7 @@
         </w:tc>
         <w:tc>
           <w:tcPr>
-            <w:tcW w:w="1107" w:type="dxa"/>
+            <w:tcW w:w="1293" w:type="dxa"/>
             <w:shd w:val="clear" w:color="auto" w:fill="auto"/>
             <w:noWrap/>
             <w:vAlign w:val="bottom"/>
@@ -4085,7 +4424,7 @@
         </w:tc>
         <w:tc>
           <w:tcPr>
-            <w:tcW w:w="1376" w:type="dxa"/>
+            <w:tcW w:w="1562" w:type="dxa"/>
             <w:shd w:val="clear" w:color="auto" w:fill="auto"/>
             <w:noWrap/>
             <w:vAlign w:val="bottom"/>
@@ -4135,7 +4474,7 @@
         </w:tc>
         <w:tc>
           <w:tcPr>
-            <w:tcW w:w="1180" w:type="dxa"/>
+            <w:tcW w:w="1366" w:type="dxa"/>
             <w:shd w:val="clear" w:color="auto" w:fill="auto"/>
             <w:noWrap/>
             <w:vAlign w:val="bottom"/>
@@ -4161,7 +4500,7 @@
         </w:tc>
         <w:tc>
           <w:tcPr>
-            <w:tcW w:w="1107" w:type="dxa"/>
+            <w:tcW w:w="1293" w:type="dxa"/>
             <w:shd w:val="clear" w:color="auto" w:fill="auto"/>
             <w:noWrap/>
             <w:vAlign w:val="bottom"/>
@@ -4187,7 +4526,7 @@
         </w:tc>
         <w:tc>
           <w:tcPr>
-            <w:tcW w:w="1376" w:type="dxa"/>
+            <w:tcW w:w="1562" w:type="dxa"/>
             <w:shd w:val="clear" w:color="auto" w:fill="auto"/>
             <w:noWrap/>
             <w:vAlign w:val="bottom"/>
@@ -4237,7 +4576,7 @@
         </w:tc>
         <w:tc>
           <w:tcPr>
-            <w:tcW w:w="1180" w:type="dxa"/>
+            <w:tcW w:w="1366" w:type="dxa"/>
             <w:shd w:val="clear" w:color="auto" w:fill="auto"/>
             <w:noWrap/>
             <w:vAlign w:val="bottom"/>
@@ -4263,7 +4602,7 @@
         </w:tc>
         <w:tc>
           <w:tcPr>
-            <w:tcW w:w="1107" w:type="dxa"/>
+            <w:tcW w:w="1293" w:type="dxa"/>
             <w:shd w:val="clear" w:color="auto" w:fill="auto"/>
             <w:noWrap/>
             <w:vAlign w:val="bottom"/>
@@ -4289,7 +4628,7 @@
         </w:tc>
         <w:tc>
           <w:tcPr>
-            <w:tcW w:w="1376" w:type="dxa"/>
+            <w:tcW w:w="1562" w:type="dxa"/>
             <w:shd w:val="clear" w:color="auto" w:fill="auto"/>
             <w:noWrap/>
             <w:vAlign w:val="bottom"/>
@@ -4339,7 +4678,7 @@
         </w:tc>
         <w:tc>
           <w:tcPr>
-            <w:tcW w:w="1180" w:type="dxa"/>
+            <w:tcW w:w="1366" w:type="dxa"/>
             <w:shd w:val="clear" w:color="auto" w:fill="auto"/>
             <w:noWrap/>
             <w:vAlign w:val="bottom"/>
@@ -4365,7 +4704,7 @@
         </w:tc>
         <w:tc>
           <w:tcPr>
-            <w:tcW w:w="1107" w:type="dxa"/>
+            <w:tcW w:w="1293" w:type="dxa"/>
             <w:shd w:val="clear" w:color="auto" w:fill="auto"/>
             <w:noWrap/>
             <w:vAlign w:val="bottom"/>
@@ -4391,7 +4730,7 @@
         </w:tc>
         <w:tc>
           <w:tcPr>
-            <w:tcW w:w="1376" w:type="dxa"/>
+            <w:tcW w:w="1562" w:type="dxa"/>
             <w:shd w:val="clear" w:color="auto" w:fill="auto"/>
             <w:noWrap/>
             <w:vAlign w:val="bottom"/>
@@ -4441,7 +4780,7 @@
         </w:tc>
         <w:tc>
           <w:tcPr>
-            <w:tcW w:w="1180" w:type="dxa"/>
+            <w:tcW w:w="1366" w:type="dxa"/>
             <w:shd w:val="clear" w:color="auto" w:fill="auto"/>
             <w:noWrap/>
             <w:vAlign w:val="bottom"/>
@@ -4467,7 +4806,7 @@
         </w:tc>
         <w:tc>
           <w:tcPr>
-            <w:tcW w:w="1107" w:type="dxa"/>
+            <w:tcW w:w="1293" w:type="dxa"/>
             <w:shd w:val="clear" w:color="auto" w:fill="auto"/>
             <w:noWrap/>
             <w:vAlign w:val="bottom"/>
@@ -4493,7 +4832,7 @@
         </w:tc>
         <w:tc>
           <w:tcPr>
-            <w:tcW w:w="1376" w:type="dxa"/>
+            <w:tcW w:w="1562" w:type="dxa"/>
             <w:shd w:val="clear" w:color="auto" w:fill="auto"/>
             <w:noWrap/>
             <w:vAlign w:val="bottom"/>
@@ -4545,7 +4884,7 @@
         </w:tc>
         <w:tc>
           <w:tcPr>
-            <w:tcW w:w="1180" w:type="dxa"/>
+            <w:tcW w:w="1366" w:type="dxa"/>
             <w:shd w:val="clear" w:color="auto" w:fill="auto"/>
             <w:noWrap/>
             <w:vAlign w:val="bottom"/>
@@ -4571,7 +4910,7 @@
         </w:tc>
         <w:tc>
           <w:tcPr>
-            <w:tcW w:w="1107" w:type="dxa"/>
+            <w:tcW w:w="1293" w:type="dxa"/>
             <w:shd w:val="clear" w:color="auto" w:fill="auto"/>
             <w:noWrap/>
             <w:vAlign w:val="bottom"/>
@@ -4597,7 +4936,7 @@
         </w:tc>
         <w:tc>
           <w:tcPr>
-            <w:tcW w:w="1376" w:type="dxa"/>
+            <w:tcW w:w="1562" w:type="dxa"/>
             <w:shd w:val="clear" w:color="auto" w:fill="auto"/>
             <w:noWrap/>
             <w:vAlign w:val="bottom"/>
@@ -4647,7 +4986,7 @@
         </w:tc>
         <w:tc>
           <w:tcPr>
-            <w:tcW w:w="1180" w:type="dxa"/>
+            <w:tcW w:w="1366" w:type="dxa"/>
             <w:shd w:val="clear" w:color="auto" w:fill="auto"/>
             <w:noWrap/>
             <w:vAlign w:val="bottom"/>
@@ -4673,7 +5012,7 @@
         </w:tc>
         <w:tc>
           <w:tcPr>
-            <w:tcW w:w="1107" w:type="dxa"/>
+            <w:tcW w:w="1293" w:type="dxa"/>
             <w:shd w:val="clear" w:color="auto" w:fill="auto"/>
             <w:noWrap/>
             <w:vAlign w:val="bottom"/>
@@ -4699,7 +5038,7 @@
         </w:tc>
         <w:tc>
           <w:tcPr>
-            <w:tcW w:w="1376" w:type="dxa"/>
+            <w:tcW w:w="1562" w:type="dxa"/>
             <w:shd w:val="clear" w:color="auto" w:fill="auto"/>
             <w:noWrap/>
             <w:vAlign w:val="bottom"/>
@@ -4749,7 +5088,7 @@
         </w:tc>
         <w:tc>
           <w:tcPr>
-            <w:tcW w:w="1180" w:type="dxa"/>
+            <w:tcW w:w="1366" w:type="dxa"/>
             <w:shd w:val="clear" w:color="auto" w:fill="auto"/>
             <w:noWrap/>
             <w:vAlign w:val="bottom"/>
@@ -4775,7 +5114,7 @@
         </w:tc>
         <w:tc>
           <w:tcPr>
-            <w:tcW w:w="1107" w:type="dxa"/>
+            <w:tcW w:w="1293" w:type="dxa"/>
             <w:shd w:val="clear" w:color="auto" w:fill="auto"/>
             <w:noWrap/>
             <w:vAlign w:val="bottom"/>
@@ -4801,7 +5140,7 @@
         </w:tc>
         <w:tc>
           <w:tcPr>
-            <w:tcW w:w="1376" w:type="dxa"/>
+            <w:tcW w:w="1562" w:type="dxa"/>
             <w:shd w:val="clear" w:color="auto" w:fill="auto"/>
             <w:noWrap/>
             <w:vAlign w:val="bottom"/>
@@ -4851,7 +5190,7 @@
         </w:tc>
         <w:tc>
           <w:tcPr>
-            <w:tcW w:w="1180" w:type="dxa"/>
+            <w:tcW w:w="1366" w:type="dxa"/>
             <w:shd w:val="clear" w:color="auto" w:fill="auto"/>
             <w:noWrap/>
             <w:vAlign w:val="bottom"/>
@@ -4877,7 +5216,7 @@
         </w:tc>
         <w:tc>
           <w:tcPr>
-            <w:tcW w:w="1107" w:type="dxa"/>
+            <w:tcW w:w="1293" w:type="dxa"/>
             <w:shd w:val="clear" w:color="auto" w:fill="auto"/>
             <w:noWrap/>
             <w:vAlign w:val="bottom"/>
@@ -4903,7 +5242,7 @@
         </w:tc>
         <w:tc>
           <w:tcPr>
-            <w:tcW w:w="1376" w:type="dxa"/>
+            <w:tcW w:w="1562" w:type="dxa"/>
             <w:shd w:val="clear" w:color="auto" w:fill="auto"/>
             <w:noWrap/>
             <w:vAlign w:val="bottom"/>
@@ -4955,7 +5294,7 @@
         </w:tc>
         <w:tc>
           <w:tcPr>
-            <w:tcW w:w="1180" w:type="dxa"/>
+            <w:tcW w:w="1366" w:type="dxa"/>
             <w:shd w:val="clear" w:color="auto" w:fill="auto"/>
             <w:noWrap/>
             <w:vAlign w:val="bottom"/>
@@ -4981,7 +5320,7 @@
         </w:tc>
         <w:tc>
           <w:tcPr>
-            <w:tcW w:w="1107" w:type="dxa"/>
+            <w:tcW w:w="1293" w:type="dxa"/>
             <w:shd w:val="clear" w:color="auto" w:fill="auto"/>
             <w:noWrap/>
             <w:vAlign w:val="bottom"/>
@@ -5007,7 +5346,7 @@
         </w:tc>
         <w:tc>
           <w:tcPr>
-            <w:tcW w:w="1376" w:type="dxa"/>
+            <w:tcW w:w="1562" w:type="dxa"/>
             <w:shd w:val="clear" w:color="auto" w:fill="auto"/>
             <w:noWrap/>
             <w:vAlign w:val="bottom"/>
@@ -5057,7 +5396,7 @@
         </w:tc>
         <w:tc>
           <w:tcPr>
-            <w:tcW w:w="1180" w:type="dxa"/>
+            <w:tcW w:w="1366" w:type="dxa"/>
             <w:shd w:val="clear" w:color="auto" w:fill="auto"/>
             <w:noWrap/>
             <w:vAlign w:val="bottom"/>
@@ -5083,7 +5422,7 @@
         </w:tc>
         <w:tc>
           <w:tcPr>
-            <w:tcW w:w="1107" w:type="dxa"/>
+            <w:tcW w:w="1293" w:type="dxa"/>
             <w:shd w:val="clear" w:color="auto" w:fill="auto"/>
             <w:noWrap/>
             <w:vAlign w:val="bottom"/>
@@ -5109,7 +5448,7 @@
         </w:tc>
         <w:tc>
           <w:tcPr>
-            <w:tcW w:w="1376" w:type="dxa"/>
+            <w:tcW w:w="1562" w:type="dxa"/>
             <w:shd w:val="clear" w:color="auto" w:fill="auto"/>
             <w:noWrap/>
             <w:vAlign w:val="bottom"/>
@@ -5159,7 +5498,7 @@
         </w:tc>
         <w:tc>
           <w:tcPr>
-            <w:tcW w:w="1180" w:type="dxa"/>
+            <w:tcW w:w="1366" w:type="dxa"/>
             <w:shd w:val="clear" w:color="auto" w:fill="auto"/>
             <w:noWrap/>
             <w:vAlign w:val="bottom"/>
@@ -5185,7 +5524,7 @@
         </w:tc>
         <w:tc>
           <w:tcPr>
-            <w:tcW w:w="1107" w:type="dxa"/>
+            <w:tcW w:w="1293" w:type="dxa"/>
             <w:shd w:val="clear" w:color="auto" w:fill="auto"/>
             <w:noWrap/>
             <w:vAlign w:val="bottom"/>
@@ -5211,7 +5550,7 @@
         </w:tc>
         <w:tc>
           <w:tcPr>
-            <w:tcW w:w="1376" w:type="dxa"/>
+            <w:tcW w:w="1562" w:type="dxa"/>
             <w:shd w:val="clear" w:color="auto" w:fill="auto"/>
             <w:noWrap/>
             <w:vAlign w:val="bottom"/>
@@ -5240,12 +5579,14 @@
     <w:p>
       <w:pPr>
         <w:bidi w:val="0"/>
+        <w:ind w:left="720"/>
       </w:pPr>
     </w:p>
     <w:tbl>
       <w:tblPr>
         <w:tblStyle w:val="a4"/>
-        <w:tblW w:w="0" w:type="auto"/>
+        <w:tblW w:w="8296" w:type="dxa"/>
+        <w:tblInd w:w="720" w:type="dxa"/>
         <w:tblLook w:val="04A0" w:firstRow="1" w:lastRow="0" w:firstColumn="1" w:lastColumn="0" w:noHBand="0" w:noVBand="1"/>
       </w:tblPr>
       <w:tblGrid>
@@ -5547,11 +5888,13 @@
     <w:p>
       <w:pPr>
         <w:bidi w:val="0"/>
+        <w:ind w:left="720"/>
       </w:pPr>
     </w:p>
     <w:p>
       <w:pPr>
         <w:bidi w:val="0"/>
+        <w:ind w:left="720"/>
       </w:pPr>
       <w:r>
         <w:t>Insights:</w:t>
@@ -5560,6 +5903,7 @@
     <w:p>
       <w:pPr>
         <w:bidi w:val="0"/>
+        <w:ind w:left="720"/>
       </w:pPr>
       <w:r>
         <w:t>Most semantic-related words are musical-instruments.</w:t>
@@ -5568,9 +5912,15 @@
     <w:p>
       <w:pPr>
         <w:bidi w:val="0"/>
-      </w:pPr>
-      <w:r>
-        <w:t>Topic related words are words from the music-world, like B</w:t>
+        <w:ind w:left="720"/>
+      </w:pPr>
+      <w:r>
+        <w:t>Topic related words are words fro</w:t>
+      </w:r>
+      <w:bookmarkStart w:id="0" w:name="_GoBack"/>
+      <w:bookmarkEnd w:id="0"/>
+      <w:r>
+        <w:t>m the music-world, like B</w:t>
       </w:r>
       <w:r>
         <w:t>eethoven</w:t>
@@ -5582,21 +5932,25 @@
     <w:p>
       <w:pPr>
         <w:bidi w:val="0"/>
+        <w:ind w:left="720"/>
       </w:pPr>
     </w:p>
     <w:p>
       <w:pPr>
         <w:bidi w:val="0"/>
+        <w:ind w:left="720"/>
       </w:pPr>
     </w:p>
     <w:p>
       <w:pPr>
         <w:bidi w:val="0"/>
+        <w:ind w:left="720"/>
       </w:pPr>
     </w:p>
     <w:p>
       <w:pPr>
         <w:bidi w:val="0"/>
+        <w:ind w:left="720"/>
       </w:pPr>
     </w:p>
     <w:p>
@@ -5883,13 +6237,7 @@
         <w:t>W</w:t>
       </w:r>
       <w:r>
-        <w:t xml:space="preserve">e </w:t>
-      </w:r>
-      <w:r>
-        <w:t>implement</w:t>
-      </w:r>
-      <w:r>
-        <w:t xml:space="preserve"> similarities computing in two ways:</w:t>
+        <w:t>e implement similarities computing in two ways:</w:t>
       </w:r>
     </w:p>
     <w:p>
@@ -6002,13 +6350,7 @@
         <w:t>estimate</w:t>
       </w:r>
       <w:r>
-        <w:t xml:space="preserve"> the similarities, so we use the </w:t>
-      </w:r>
-      <w:r>
-        <w:t xml:space="preserve">estimate </w:t>
-      </w:r>
-      <w:r>
-        <w:t xml:space="preserve">way in the end, and use the strict way to debug </w:t>
+        <w:t xml:space="preserve"> the similarities, so we use the estimate way in the end, and use the strict way to debug </w:t>
       </w:r>
       <w:r>
         <w:t>and check if</w:t>
@@ -10110,6 +10452,291 @@
 <file path=word/numbering.xml><?xml version="1.0" encoding="utf-8"?>
 <w:numbering xmlns:wpc="http://schemas.microsoft.com/office/word/2010/wordprocessingCanvas" xmlns:cx="http://schemas.microsoft.com/office/drawing/2014/chartex" xmlns:cx1="http://schemas.microsoft.com/office/drawing/2015/9/8/chartex" xmlns:cx2="http://schemas.microsoft.com/office/drawing/2015/10/21/chartex" xmlns:cx3="http://schemas.microsoft.com/office/drawing/2016/5/9/chartex" xmlns:cx4="http://schemas.microsoft.com/office/drawing/2016/5/10/chartex" xmlns:cx5="http://schemas.microsoft.com/office/drawing/2016/5/11/chartex" xmlns:cx6="http://schemas.microsoft.com/office/drawing/2016/5/12/chartex" xmlns:cx7="http://schemas.microsoft.com/office/drawing/2016/5/13/chartex" xmlns:cx8="http://schemas.microsoft.com/office/drawing/2016/5/14/chartex" xmlns:mc="http://schemas.openxmlformats.org/markup-compatibility/2006" xmlns:aink="http://schemas.microsoft.com/office/drawing/2016/ink" xmlns:am3d="http://schemas.microsoft.com/office/drawing/2017/model3d" xmlns:o="urn:schemas-microsoft-com:office:office" xmlns:r="http://schemas.openxmlformats.org/officeDocument/2006/relationships" xmlns:m="http://schemas.openxmlformats.org/officeDocument/2006/math" xmlns:v="urn:schemas-microsoft-com:vml" xmlns:wp14="http://schemas.microsoft.com/office/word/2010/wordprocessingDrawing" xmlns:wp="http://schemas.openxmlformats.org/drawingml/2006/wordprocessingDrawing" xmlns:w10="urn:schemas-microsoft-com:office:word" xmlns:w="http://schemas.openxmlformats.org/wordprocessingml/2006/main" xmlns:w14="http://schemas.microsoft.com/office/word/2010/wordml" xmlns:w15="http://schemas.microsoft.com/office/word/2012/wordml" xmlns:w16cid="http://schemas.microsoft.com/office/word/2016/wordml/cid" xmlns:w16se="http://schemas.microsoft.com/office/word/2015/wordml/symex" xmlns:wpg="http://schemas.microsoft.com/office/word/2010/wordprocessingGroup" xmlns:wpi="http://schemas.microsoft.com/office/word/2010/wordprocessingInk" xmlns:wne="http://schemas.microsoft.com/office/word/2006/wordml" xmlns:wps="http://schemas.microsoft.com/office/word/2010/wordprocessingShape" mc:Ignorable="w14 w15 w16se w16cid wp14">
   <w:abstractNum w:abstractNumId="0" w15:restartNumberingAfterBreak="0">
+    <w:nsid w:val="0B01573D"/>
+    <w:multiLevelType w:val="hybridMultilevel"/>
+    <w:tmpl w:val="2B0257E0"/>
+    <w:lvl w:ilvl="0" w:tplc="0409000F">
+      <w:start w:val="1"/>
+      <w:numFmt w:val="decimal"/>
+      <w:lvlText w:val="%1."/>
+      <w:lvlJc w:val="left"/>
+      <w:pPr>
+        <w:ind w:left="720" w:hanging="360"/>
+      </w:pPr>
+    </w:lvl>
+    <w:lvl w:ilvl="1" w:tplc="04090019" w:tentative="1">
+      <w:start w:val="1"/>
+      <w:numFmt w:val="lowerLetter"/>
+      <w:lvlText w:val="%2."/>
+      <w:lvlJc w:val="left"/>
+      <w:pPr>
+        <w:ind w:left="1440" w:hanging="360"/>
+      </w:pPr>
+    </w:lvl>
+    <w:lvl w:ilvl="2" w:tplc="0409001B" w:tentative="1">
+      <w:start w:val="1"/>
+      <w:numFmt w:val="lowerRoman"/>
+      <w:lvlText w:val="%3."/>
+      <w:lvlJc w:val="right"/>
+      <w:pPr>
+        <w:ind w:left="2160" w:hanging="180"/>
+      </w:pPr>
+    </w:lvl>
+    <w:lvl w:ilvl="3" w:tplc="0409000F" w:tentative="1">
+      <w:start w:val="1"/>
+      <w:numFmt w:val="decimal"/>
+      <w:lvlText w:val="%4."/>
+      <w:lvlJc w:val="left"/>
+      <w:pPr>
+        <w:ind w:left="2880" w:hanging="360"/>
+      </w:pPr>
+    </w:lvl>
+    <w:lvl w:ilvl="4" w:tplc="04090019" w:tentative="1">
+      <w:start w:val="1"/>
+      <w:numFmt w:val="lowerLetter"/>
+      <w:lvlText w:val="%5."/>
+      <w:lvlJc w:val="left"/>
+      <w:pPr>
+        <w:ind w:left="3600" w:hanging="360"/>
+      </w:pPr>
+    </w:lvl>
+    <w:lvl w:ilvl="5" w:tplc="0409001B" w:tentative="1">
+      <w:start w:val="1"/>
+      <w:numFmt w:val="lowerRoman"/>
+      <w:lvlText w:val="%6."/>
+      <w:lvlJc w:val="right"/>
+      <w:pPr>
+        <w:ind w:left="4320" w:hanging="180"/>
+      </w:pPr>
+    </w:lvl>
+    <w:lvl w:ilvl="6" w:tplc="0409000F" w:tentative="1">
+      <w:start w:val="1"/>
+      <w:numFmt w:val="decimal"/>
+      <w:lvlText w:val="%7."/>
+      <w:lvlJc w:val="left"/>
+      <w:pPr>
+        <w:ind w:left="5040" w:hanging="360"/>
+      </w:pPr>
+    </w:lvl>
+    <w:lvl w:ilvl="7" w:tplc="04090019" w:tentative="1">
+      <w:start w:val="1"/>
+      <w:numFmt w:val="lowerLetter"/>
+      <w:lvlText w:val="%8."/>
+      <w:lvlJc w:val="left"/>
+      <w:pPr>
+        <w:ind w:left="5760" w:hanging="360"/>
+      </w:pPr>
+    </w:lvl>
+    <w:lvl w:ilvl="8" w:tplc="0409001B" w:tentative="1">
+      <w:start w:val="1"/>
+      <w:numFmt w:val="lowerRoman"/>
+      <w:lvlText w:val="%9."/>
+      <w:lvlJc w:val="right"/>
+      <w:pPr>
+        <w:ind w:left="6480" w:hanging="180"/>
+      </w:pPr>
+    </w:lvl>
+  </w:abstractNum>
+  <w:abstractNum w:abstractNumId="1" w15:restartNumberingAfterBreak="0">
+    <w:nsid w:val="0F1B377C"/>
+    <w:multiLevelType w:val="hybridMultilevel"/>
+    <w:tmpl w:val="7EB6ABEC"/>
+    <w:lvl w:ilvl="0" w:tplc="04090001">
+      <w:start w:val="1"/>
+      <w:numFmt w:val="bullet"/>
+      <w:lvlText w:val=""/>
+      <w:lvlJc w:val="left"/>
+      <w:pPr>
+        <w:ind w:left="1930" w:hanging="360"/>
+      </w:pPr>
+      <w:rPr>
+        <w:rFonts w:ascii="Symbol" w:hAnsi="Symbol" w:hint="default"/>
+      </w:rPr>
+    </w:lvl>
+    <w:lvl w:ilvl="1" w:tplc="04090003" w:tentative="1">
+      <w:start w:val="1"/>
+      <w:numFmt w:val="bullet"/>
+      <w:lvlText w:val="o"/>
+      <w:lvlJc w:val="left"/>
+      <w:pPr>
+        <w:ind w:left="2650" w:hanging="360"/>
+      </w:pPr>
+      <w:rPr>
+        <w:rFonts w:ascii="Courier New" w:hAnsi="Courier New" w:cs="Courier New" w:hint="default"/>
+      </w:rPr>
+    </w:lvl>
+    <w:lvl w:ilvl="2" w:tplc="04090005" w:tentative="1">
+      <w:start w:val="1"/>
+      <w:numFmt w:val="bullet"/>
+      <w:lvlText w:val=""/>
+      <w:lvlJc w:val="left"/>
+      <w:pPr>
+        <w:ind w:left="3370" w:hanging="360"/>
+      </w:pPr>
+      <w:rPr>
+        <w:rFonts w:ascii="Wingdings" w:hAnsi="Wingdings" w:hint="default"/>
+      </w:rPr>
+    </w:lvl>
+    <w:lvl w:ilvl="3" w:tplc="04090001" w:tentative="1">
+      <w:start w:val="1"/>
+      <w:numFmt w:val="bullet"/>
+      <w:lvlText w:val=""/>
+      <w:lvlJc w:val="left"/>
+      <w:pPr>
+        <w:ind w:left="4090" w:hanging="360"/>
+      </w:pPr>
+      <w:rPr>
+        <w:rFonts w:ascii="Symbol" w:hAnsi="Symbol" w:hint="default"/>
+      </w:rPr>
+    </w:lvl>
+    <w:lvl w:ilvl="4" w:tplc="04090003" w:tentative="1">
+      <w:start w:val="1"/>
+      <w:numFmt w:val="bullet"/>
+      <w:lvlText w:val="o"/>
+      <w:lvlJc w:val="left"/>
+      <w:pPr>
+        <w:ind w:left="4810" w:hanging="360"/>
+      </w:pPr>
+      <w:rPr>
+        <w:rFonts w:ascii="Courier New" w:hAnsi="Courier New" w:cs="Courier New" w:hint="default"/>
+      </w:rPr>
+    </w:lvl>
+    <w:lvl w:ilvl="5" w:tplc="04090005" w:tentative="1">
+      <w:start w:val="1"/>
+      <w:numFmt w:val="bullet"/>
+      <w:lvlText w:val=""/>
+      <w:lvlJc w:val="left"/>
+      <w:pPr>
+        <w:ind w:left="5530" w:hanging="360"/>
+      </w:pPr>
+      <w:rPr>
+        <w:rFonts w:ascii="Wingdings" w:hAnsi="Wingdings" w:hint="default"/>
+      </w:rPr>
+    </w:lvl>
+    <w:lvl w:ilvl="6" w:tplc="04090001" w:tentative="1">
+      <w:start w:val="1"/>
+      <w:numFmt w:val="bullet"/>
+      <w:lvlText w:val=""/>
+      <w:lvlJc w:val="left"/>
+      <w:pPr>
+        <w:ind w:left="6250" w:hanging="360"/>
+      </w:pPr>
+      <w:rPr>
+        <w:rFonts w:ascii="Symbol" w:hAnsi="Symbol" w:hint="default"/>
+      </w:rPr>
+    </w:lvl>
+    <w:lvl w:ilvl="7" w:tplc="04090003" w:tentative="1">
+      <w:start w:val="1"/>
+      <w:numFmt w:val="bullet"/>
+      <w:lvlText w:val="o"/>
+      <w:lvlJc w:val="left"/>
+      <w:pPr>
+        <w:ind w:left="6970" w:hanging="360"/>
+      </w:pPr>
+      <w:rPr>
+        <w:rFonts w:ascii="Courier New" w:hAnsi="Courier New" w:cs="Courier New" w:hint="default"/>
+      </w:rPr>
+    </w:lvl>
+    <w:lvl w:ilvl="8" w:tplc="04090005" w:tentative="1">
+      <w:start w:val="1"/>
+      <w:numFmt w:val="bullet"/>
+      <w:lvlText w:val=""/>
+      <w:lvlJc w:val="left"/>
+      <w:pPr>
+        <w:ind w:left="7690" w:hanging="360"/>
+      </w:pPr>
+      <w:rPr>
+        <w:rFonts w:ascii="Wingdings" w:hAnsi="Wingdings" w:hint="default"/>
+      </w:rPr>
+    </w:lvl>
+  </w:abstractNum>
+  <w:abstractNum w:abstractNumId="2" w15:restartNumberingAfterBreak="0">
+    <w:nsid w:val="436407CA"/>
+    <w:multiLevelType w:val="hybridMultilevel"/>
+    <w:tmpl w:val="23F82C96"/>
+    <w:lvl w:ilvl="0" w:tplc="0409000F">
+      <w:start w:val="1"/>
+      <w:numFmt w:val="decimal"/>
+      <w:lvlText w:val="%1."/>
+      <w:lvlJc w:val="left"/>
+      <w:pPr>
+        <w:ind w:left="1930" w:hanging="360"/>
+      </w:pPr>
+    </w:lvl>
+    <w:lvl w:ilvl="1" w:tplc="04090019" w:tentative="1">
+      <w:start w:val="1"/>
+      <w:numFmt w:val="lowerLetter"/>
+      <w:lvlText w:val="%2."/>
+      <w:lvlJc w:val="left"/>
+      <w:pPr>
+        <w:ind w:left="2650" w:hanging="360"/>
+      </w:pPr>
+    </w:lvl>
+    <w:lvl w:ilvl="2" w:tplc="0409001B" w:tentative="1">
+      <w:start w:val="1"/>
+      <w:numFmt w:val="lowerRoman"/>
+      <w:lvlText w:val="%3."/>
+      <w:lvlJc w:val="right"/>
+      <w:pPr>
+        <w:ind w:left="3370" w:hanging="180"/>
+      </w:pPr>
+    </w:lvl>
+    <w:lvl w:ilvl="3" w:tplc="0409000F" w:tentative="1">
+      <w:start w:val="1"/>
+      <w:numFmt w:val="decimal"/>
+      <w:lvlText w:val="%4."/>
+      <w:lvlJc w:val="left"/>
+      <w:pPr>
+        <w:ind w:left="4090" w:hanging="360"/>
+      </w:pPr>
+    </w:lvl>
+    <w:lvl w:ilvl="4" w:tplc="04090019" w:tentative="1">
+      <w:start w:val="1"/>
+      <w:numFmt w:val="lowerLetter"/>
+      <w:lvlText w:val="%5."/>
+      <w:lvlJc w:val="left"/>
+      <w:pPr>
+        <w:ind w:left="4810" w:hanging="360"/>
+      </w:pPr>
+    </w:lvl>
+    <w:lvl w:ilvl="5" w:tplc="0409001B" w:tentative="1">
+      <w:start w:val="1"/>
+      <w:numFmt w:val="lowerRoman"/>
+      <w:lvlText w:val="%6."/>
+      <w:lvlJc w:val="right"/>
+      <w:pPr>
+        <w:ind w:left="5530" w:hanging="180"/>
+      </w:pPr>
+    </w:lvl>
+    <w:lvl w:ilvl="6" w:tplc="0409000F" w:tentative="1">
+      <w:start w:val="1"/>
+      <w:numFmt w:val="decimal"/>
+      <w:lvlText w:val="%7."/>
+      <w:lvlJc w:val="left"/>
+      <w:pPr>
+        <w:ind w:left="6250" w:hanging="360"/>
+      </w:pPr>
+    </w:lvl>
+    <w:lvl w:ilvl="7" w:tplc="04090019" w:tentative="1">
+      <w:start w:val="1"/>
+      <w:numFmt w:val="lowerLetter"/>
+      <w:lvlText w:val="%8."/>
+      <w:lvlJc w:val="left"/>
+      <w:pPr>
+        <w:ind w:left="6970" w:hanging="360"/>
+      </w:pPr>
+    </w:lvl>
+    <w:lvl w:ilvl="8" w:tplc="0409001B" w:tentative="1">
+      <w:start w:val="1"/>
+      <w:numFmt w:val="lowerRoman"/>
+      <w:lvlText w:val="%9."/>
+      <w:lvlJc w:val="right"/>
+      <w:pPr>
+        <w:ind w:left="7690" w:hanging="180"/>
+      </w:pPr>
+    </w:lvl>
+  </w:abstractNum>
+  <w:abstractNum w:abstractNumId="3" w15:restartNumberingAfterBreak="0">
     <w:nsid w:val="4E94578B"/>
     <w:multiLevelType w:val="hybridMultilevel"/>
     <w:tmpl w:val="768AF376"/>
@@ -10195,7 +10822,7 @@
       </w:pPr>
     </w:lvl>
   </w:abstractNum>
-  <w:abstractNum w:abstractNumId="1" w15:restartNumberingAfterBreak="0">
+  <w:abstractNum w:abstractNumId="4" w15:restartNumberingAfterBreak="0">
     <w:nsid w:val="51404F5B"/>
     <w:multiLevelType w:val="hybridMultilevel"/>
     <w:tmpl w:val="A98CFBF6"/>
@@ -10308,7 +10935,93 @@
       </w:rPr>
     </w:lvl>
   </w:abstractNum>
-  <w:abstractNum w:abstractNumId="2" w15:restartNumberingAfterBreak="0">
+  <w:abstractNum w:abstractNumId="5" w15:restartNumberingAfterBreak="0">
+    <w:nsid w:val="53C90BC2"/>
+    <w:multiLevelType w:val="hybridMultilevel"/>
+    <w:tmpl w:val="702E1112"/>
+    <w:lvl w:ilvl="0" w:tplc="0409000F">
+      <w:start w:val="1"/>
+      <w:numFmt w:val="decimal"/>
+      <w:lvlText w:val="%1."/>
+      <w:lvlJc w:val="left"/>
+      <w:pPr>
+        <w:ind w:left="1440" w:hanging="360"/>
+      </w:pPr>
+    </w:lvl>
+    <w:lvl w:ilvl="1" w:tplc="04090019" w:tentative="1">
+      <w:start w:val="1"/>
+      <w:numFmt w:val="lowerLetter"/>
+      <w:lvlText w:val="%2."/>
+      <w:lvlJc w:val="left"/>
+      <w:pPr>
+        <w:ind w:left="2160" w:hanging="360"/>
+      </w:pPr>
+    </w:lvl>
+    <w:lvl w:ilvl="2" w:tplc="0409001B" w:tentative="1">
+      <w:start w:val="1"/>
+      <w:numFmt w:val="lowerRoman"/>
+      <w:lvlText w:val="%3."/>
+      <w:lvlJc w:val="right"/>
+      <w:pPr>
+        <w:ind w:left="2880" w:hanging="180"/>
+      </w:pPr>
+    </w:lvl>
+    <w:lvl w:ilvl="3" w:tplc="0409000F" w:tentative="1">
+      <w:start w:val="1"/>
+      <w:numFmt w:val="decimal"/>
+      <w:lvlText w:val="%4."/>
+      <w:lvlJc w:val="left"/>
+      <w:pPr>
+        <w:ind w:left="3600" w:hanging="360"/>
+      </w:pPr>
+    </w:lvl>
+    <w:lvl w:ilvl="4" w:tplc="04090019" w:tentative="1">
+      <w:start w:val="1"/>
+      <w:numFmt w:val="lowerLetter"/>
+      <w:lvlText w:val="%5."/>
+      <w:lvlJc w:val="left"/>
+      <w:pPr>
+        <w:ind w:left="4320" w:hanging="360"/>
+      </w:pPr>
+    </w:lvl>
+    <w:lvl w:ilvl="5" w:tplc="0409001B" w:tentative="1">
+      <w:start w:val="1"/>
+      <w:numFmt w:val="lowerRoman"/>
+      <w:lvlText w:val="%6."/>
+      <w:lvlJc w:val="right"/>
+      <w:pPr>
+        <w:ind w:left="5040" w:hanging="180"/>
+      </w:pPr>
+    </w:lvl>
+    <w:lvl w:ilvl="6" w:tplc="0409000F" w:tentative="1">
+      <w:start w:val="1"/>
+      <w:numFmt w:val="decimal"/>
+      <w:lvlText w:val="%7."/>
+      <w:lvlJc w:val="left"/>
+      <w:pPr>
+        <w:ind w:left="5760" w:hanging="360"/>
+      </w:pPr>
+    </w:lvl>
+    <w:lvl w:ilvl="7" w:tplc="04090019" w:tentative="1">
+      <w:start w:val="1"/>
+      <w:numFmt w:val="lowerLetter"/>
+      <w:lvlText w:val="%8."/>
+      <w:lvlJc w:val="left"/>
+      <w:pPr>
+        <w:ind w:left="6480" w:hanging="360"/>
+      </w:pPr>
+    </w:lvl>
+    <w:lvl w:ilvl="8" w:tplc="0409001B" w:tentative="1">
+      <w:start w:val="1"/>
+      <w:numFmt w:val="lowerRoman"/>
+      <w:lvlText w:val="%9."/>
+      <w:lvlJc w:val="right"/>
+      <w:pPr>
+        <w:ind w:left="7200" w:hanging="180"/>
+      </w:pPr>
+    </w:lvl>
+  </w:abstractNum>
+  <w:abstractNum w:abstractNumId="6" w15:restartNumberingAfterBreak="0">
     <w:nsid w:val="6636752F"/>
     <w:multiLevelType w:val="hybridMultilevel"/>
     <w:tmpl w:val="702CCD2E"/>
@@ -10397,10 +11110,10 @@
       </w:pPr>
     </w:lvl>
   </w:abstractNum>
-  <w:abstractNum w:abstractNumId="3" w15:restartNumberingAfterBreak="0">
+  <w:abstractNum w:abstractNumId="7" w15:restartNumberingAfterBreak="0">
     <w:nsid w:val="682F1B29"/>
     <w:multiLevelType w:val="hybridMultilevel"/>
-    <w:tmpl w:val="1A26782E"/>
+    <w:tmpl w:val="A6AEEEFC"/>
     <w:lvl w:ilvl="0" w:tplc="0409000F">
       <w:start w:val="1"/>
       <w:numFmt w:val="decimal"/>
@@ -10486,7 +11199,7 @@
       </w:pPr>
     </w:lvl>
   </w:abstractNum>
-  <w:abstractNum w:abstractNumId="4" w15:restartNumberingAfterBreak="0">
+  <w:abstractNum w:abstractNumId="8" w15:restartNumberingAfterBreak="0">
     <w:nsid w:val="7A170D57"/>
     <w:multiLevelType w:val="hybridMultilevel"/>
     <w:tmpl w:val="EB8CD6A6"/>
@@ -10600,19 +11313,31 @@
     </w:lvl>
   </w:abstractNum>
   <w:num w:numId="1">
+    <w:abstractNumId w:val="7"/>
+  </w:num>
+  <w:num w:numId="2">
     <w:abstractNumId w:val="3"/>
   </w:num>
-  <w:num w:numId="2">
-    <w:abstractNumId w:val="0"/>
+  <w:num w:numId="3">
+    <w:abstractNumId w:val="6"/>
   </w:num>
-  <w:num w:numId="3">
+  <w:num w:numId="4">
+    <w:abstractNumId w:val="4"/>
+  </w:num>
+  <w:num w:numId="5">
+    <w:abstractNumId w:val="8"/>
+  </w:num>
+  <w:num w:numId="6">
+    <w:abstractNumId w:val="5"/>
+  </w:num>
+  <w:num w:numId="7">
     <w:abstractNumId w:val="2"/>
   </w:num>
-  <w:num w:numId="4">
+  <w:num w:numId="8">
     <w:abstractNumId w:val="1"/>
   </w:num>
-  <w:num w:numId="5">
-    <w:abstractNumId w:val="4"/>
+  <w:num w:numId="9">
+    <w:abstractNumId w:val="0"/>
   </w:num>
 </w:numbering>
 </file>
@@ -10740,6 +11465,7 @@
     <w:lsdException w:name="HTML Sample" w:semiHidden="1" w:unhideWhenUsed="1"/>
     <w:lsdException w:name="HTML Typewriter" w:semiHidden="1" w:unhideWhenUsed="1"/>
     <w:lsdException w:name="HTML Variable" w:semiHidden="1" w:unhideWhenUsed="1"/>
+    <w:lsdException w:name="Normal Table" w:semiHidden="1" w:unhideWhenUsed="1"/>
     <w:lsdException w:name="annotation subject" w:semiHidden="1" w:unhideWhenUsed="1"/>
     <w:lsdException w:name="No List" w:semiHidden="1" w:unhideWhenUsed="1"/>
     <w:lsdException w:name="Outline List 1" w:semiHidden="1" w:unhideWhenUsed="1"/>
@@ -10783,8 +11509,10 @@
     <w:lsdException w:name="Table Elegant" w:semiHidden="1" w:unhideWhenUsed="1"/>
     <w:lsdException w:name="Table Professional" w:semiHidden="1" w:unhideWhenUsed="1"/>
     <w:lsdException w:name="Table Subtle 1" w:semiHidden="1" w:unhideWhenUsed="1"/>
+    <w:lsdException w:name="Table Subtle 2" w:semiHidden="1" w:unhideWhenUsed="1"/>
     <w:lsdException w:name="Table Web 1" w:semiHidden="1" w:unhideWhenUsed="1"/>
     <w:lsdException w:name="Table Web 2" w:semiHidden="1" w:unhideWhenUsed="1"/>
+    <w:lsdException w:name="Table Web 3" w:semiHidden="1" w:unhideWhenUsed="1"/>
     <w:lsdException w:name="Balloon Text" w:semiHidden="1" w:unhideWhenUsed="1"/>
     <w:lsdException w:name="Table Grid" w:uiPriority="39"/>
     <w:lsdException w:name="Table Theme" w:semiHidden="1" w:unhideWhenUsed="1"/>

</xml_diff>

<commit_message>
# edited the report
</commit_message>
<xml_diff>
--- a/report.docx
+++ b/report.docx
@@ -1,6 +1,6 @@
 
 <file path=word/document.xml><?xml version="1.0" encoding="utf-8"?>
-<w:document xmlns:wpc="http://schemas.microsoft.com/office/word/2010/wordprocessingCanvas" xmlns:cx="http://schemas.microsoft.com/office/drawing/2014/chartex" xmlns:cx1="http://schemas.microsoft.com/office/drawing/2015/9/8/chartex" xmlns:cx2="http://schemas.microsoft.com/office/drawing/2015/10/21/chartex" xmlns:cx3="http://schemas.microsoft.com/office/drawing/2016/5/9/chartex" xmlns:cx4="http://schemas.microsoft.com/office/drawing/2016/5/10/chartex" xmlns:cx5="http://schemas.microsoft.com/office/drawing/2016/5/11/chartex" xmlns:cx6="http://schemas.microsoft.com/office/drawing/2016/5/12/chartex" xmlns:cx7="http://schemas.microsoft.com/office/drawing/2016/5/13/chartex" xmlns:cx8="http://schemas.microsoft.com/office/drawing/2016/5/14/chartex" xmlns:mc="http://schemas.openxmlformats.org/markup-compatibility/2006" xmlns:aink="http://schemas.microsoft.com/office/drawing/2016/ink" xmlns:am3d="http://schemas.microsoft.com/office/drawing/2017/model3d" xmlns:o="urn:schemas-microsoft-com:office:office" xmlns:r="http://schemas.openxmlformats.org/officeDocument/2006/relationships" xmlns:m="http://schemas.openxmlformats.org/officeDocument/2006/math" xmlns:v="urn:schemas-microsoft-com:vml" xmlns:wp14="http://schemas.microsoft.com/office/word/2010/wordprocessingDrawing" xmlns:wp="http://schemas.openxmlformats.org/drawingml/2006/wordprocessingDrawing" xmlns:w10="urn:schemas-microsoft-com:office:word" xmlns:w="http://schemas.openxmlformats.org/wordprocessingml/2006/main" xmlns:w14="http://schemas.microsoft.com/office/word/2010/wordml" xmlns:w15="http://schemas.microsoft.com/office/word/2012/wordml" xmlns:w16cid="http://schemas.microsoft.com/office/word/2016/wordml/cid" xmlns:w16se="http://schemas.microsoft.com/office/word/2015/wordml/symex" xmlns:wpg="http://schemas.microsoft.com/office/word/2010/wordprocessingGroup" xmlns:wpi="http://schemas.microsoft.com/office/word/2010/wordprocessingInk" xmlns:wne="http://schemas.microsoft.com/office/word/2006/wordml" xmlns:wps="http://schemas.microsoft.com/office/word/2010/wordprocessingShape" mc:Ignorable="w14 w15 w16se w16cid wp14">
+<w:document xmlns:wpc="http://schemas.microsoft.com/office/word/2010/wordprocessingCanvas" xmlns:mc="http://schemas.openxmlformats.org/markup-compatibility/2006" xmlns:o="urn:schemas-microsoft-com:office:office" xmlns:r="http://schemas.openxmlformats.org/officeDocument/2006/relationships" xmlns:m="http://schemas.openxmlformats.org/officeDocument/2006/math" xmlns:v="urn:schemas-microsoft-com:vml" xmlns:wp14="http://schemas.microsoft.com/office/word/2010/wordprocessingDrawing" xmlns:wp="http://schemas.openxmlformats.org/drawingml/2006/wordprocessingDrawing" xmlns:w10="urn:schemas-microsoft-com:office:word" xmlns:w="http://schemas.openxmlformats.org/wordprocessingml/2006/main" xmlns:w14="http://schemas.microsoft.com/office/word/2010/wordml" xmlns:w15="http://schemas.microsoft.com/office/word/2012/wordml" xmlns:wpg="http://schemas.microsoft.com/office/word/2010/wordprocessingGroup" xmlns:wpi="http://schemas.microsoft.com/office/word/2010/wordprocessingInk" xmlns:wne="http://schemas.microsoft.com/office/word/2006/wordml" xmlns:wps="http://schemas.microsoft.com/office/word/2010/wordprocessingShape" mc:Ignorable="w14 w15 wp14">
   <w:body>
     <w:p>
       <w:pPr>
@@ -305,15 +305,7 @@
         <w:t xml:space="preserve"> in the first co-occurrence type some</w:t>
       </w:r>
       <w:r>
-        <w:t xml:space="preserve"> drivers name, </w:t>
-      </w:r>
-      <w:proofErr w:type="gramStart"/>
-      <w:r>
-        <w:t>and also</w:t>
-      </w:r>
-      <w:proofErr w:type="gramEnd"/>
-      <w:r>
-        <w:t xml:space="preserve"> some c</w:t>
+        <w:t xml:space="preserve"> drivers name, and also some c</w:t>
       </w:r>
       <w:r>
         <w:t xml:space="preserve">ar manufacturers </w:t>
@@ -377,15 +369,7 @@
         <w:t>occurrence</w:t>
       </w:r>
       <w:r>
-        <w:t xml:space="preserve"> </w:t>
-      </w:r>
-      <w:proofErr w:type="gramStart"/>
-      <w:r>
-        <w:t>take</w:t>
-      </w:r>
-      <w:proofErr w:type="gramEnd"/>
-      <w:r>
-        <w:t xml:space="preserve"> the all sentence.</w:t>
+        <w:t xml:space="preserve"> take the all sentence.</w:t>
       </w:r>
     </w:p>
     <w:p>
@@ -463,15 +447,7 @@
         <w:t>"</w:t>
       </w:r>
       <w:r>
-        <w:t xml:space="preserve">, as example, for this co-occurrence type. That there </w:t>
-      </w:r>
-      <w:proofErr w:type="gramStart"/>
-      <w:r>
-        <w:t>is</w:t>
-      </w:r>
-      <w:proofErr w:type="gramEnd"/>
-      <w:r>
-        <w:t xml:space="preserve"> some words that not similar in topic or in semantic ways, look on </w:t>
+        <w:t xml:space="preserve">, as example, for this co-occurrence type. That there is some words that not similar in topic or in semantic ways, look on </w:t>
       </w:r>
       <w:r>
         <w:t>its</w:t>
@@ -544,15 +520,7 @@
         <w:t>detected</w:t>
       </w:r>
       <w:r>
-        <w:t xml:space="preserve"> as </w:t>
-      </w:r>
-      <w:proofErr w:type="gramStart"/>
-      <w:r>
-        <w:t>similar to</w:t>
-      </w:r>
-      <w:proofErr w:type="gramEnd"/>
-      <w:r>
-        <w:t xml:space="preserve"> the word "bus". It makes sense that a feature like "connect" and "route" are connected this words to "bus" because there common to follow them in the jump with this features words. </w:t>
+        <w:t xml:space="preserve"> as similar to the word "bus". It makes sense that a feature like "connect" and "route" are connected this words to "bus" because there common to follow them in the jump with this features words. </w:t>
       </w:r>
     </w:p>
     <w:p>
@@ -588,18 +556,7 @@
         <w:t>phenomena</w:t>
       </w:r>
       <w:r>
-        <w:t>l</w:t>
-      </w:r>
-      <w:r>
-        <w:t xml:space="preserve"> that targets words in this co -occurrence type that have </w:t>
-      </w:r>
-      <w:proofErr w:type="gramStart"/>
-      <w:r>
-        <w:t>a verbs</w:t>
-      </w:r>
-      <w:proofErr w:type="gramEnd"/>
-      <w:r>
-        <w:t xml:space="preserve"> that usually use with them can </w:t>
+        <w:t xml:space="preserve">l that targets words in this co -occurrence type that have a verbs that usually use with them can </w:t>
       </w:r>
       <w:r>
         <w:t>drag</w:t>
@@ -637,15 +594,7 @@
         <w:t xml:space="preserve"> the features with the words "hit", </w:t>
       </w:r>
       <w:r>
-        <w:t>"accident", "bomb</w:t>
-      </w:r>
-      <w:proofErr w:type="gramStart"/>
-      <w:r>
-        <w:t>",  "</w:t>
-      </w:r>
-      <w:proofErr w:type="gramEnd"/>
-      <w:r>
-        <w:t>crash" , are so common.</w:t>
+        <w:t>"accident", "bomb",  "crash" , are so common.</w:t>
       </w:r>
     </w:p>
     <w:p>
@@ -674,15 +623,7 @@
         <w:t>construe</w:t>
       </w:r>
       <w:r>
-        <w:t xml:space="preserve">d as the news channel, and not as the animal. We can see in the features list – that the most common feature </w:t>
-      </w:r>
-      <w:proofErr w:type="gramStart"/>
-      <w:r>
-        <w:t>are</w:t>
-      </w:r>
-      <w:proofErr w:type="gramEnd"/>
-      <w:r>
-        <w:t xml:space="preserve"> agreed with that </w:t>
+        <w:t xml:space="preserve">d as the news channel, and not as the animal. We can see in the features list – that the most common feature are agreed with that </w:t>
       </w:r>
       <w:r>
         <w:t>distinction</w:t>
@@ -6109,11 +6050,9 @@
       <w:r>
         <w:t xml:space="preserve">, </w:t>
       </w:r>
-      <w:proofErr w:type="gramStart"/>
       <w:r>
         <w:t>and also</w:t>
       </w:r>
-      <w:proofErr w:type="gramEnd"/>
       <w:r>
         <w:t xml:space="preserve"> filter the features b</w:t>
       </w:r>
@@ -6156,15 +6095,7 @@
         <w:t xml:space="preserve"> to make sure the PMI we calculate in valid</w:t>
       </w:r>
       <w:r>
-        <w:t xml:space="preserve"> after </w:t>
-      </w:r>
-      <w:proofErr w:type="gramStart"/>
-      <w:r>
-        <w:t>this steps</w:t>
-      </w:r>
-      <w:proofErr w:type="gramEnd"/>
-      <w:r>
-        <w:t>.</w:t>
+        <w:t xml:space="preserve"> after this steps.</w:t>
       </w:r>
     </w:p>
     <w:p>
@@ -6351,18 +6282,10 @@
         <w:t>and check if</w:t>
       </w:r>
       <w:r>
-        <w:t xml:space="preserve"> the estimate </w:t>
-      </w:r>
-      <w:proofErr w:type="gramStart"/>
-      <w:r>
-        <w:t xml:space="preserve">calculation </w:t>
-      </w:r>
-      <w:r>
-        <w:t xml:space="preserve"> in</w:t>
-      </w:r>
-      <w:proofErr w:type="gramEnd"/>
-      <w:r>
-        <w:t xml:space="preserve"> the estimate way </w:t>
+        <w:t xml:space="preserve"> the estimate calculation </w:t>
+      </w:r>
+      <w:r>
+        <w:t xml:space="preserve"> in the estimate way </w:t>
       </w:r>
       <w:r>
         <w:t>is valid</w:t>
@@ -6507,6 +6430,47 @@
       </w:r>
       <w:r>
         <w:t>.csv".</w:t>
+      </w:r>
+    </w:p>
+    <w:p>
+      <w:pPr>
+        <w:bidi w:val="0"/>
+      </w:pPr>
+      <w:r>
+        <w:t xml:space="preserve">Comparison of Bow5: </w:t>
+      </w:r>
+      <w:r>
+        <w:br/>
+        <w:t>we can see that the features for each word matches the description of the similar words found for the target word, like horse for example, we can see that there are words like racing in different variance and the some of the similar words are race-horse</w:t>
+      </w:r>
+      <w:proofErr w:type="gramStart"/>
+      <w:r>
+        <w:t>,</w:t>
+      </w:r>
+      <w:proofErr w:type="gramEnd"/>
+      <w:r>
+        <w:br/>
+        <w:t>and for example the word bomb contains a lot of features that also found as similar words, that is due to the fact of this words appearing a lot in the same context.</w:t>
+      </w:r>
+    </w:p>
+    <w:p>
+      <w:pPr>
+        <w:bidi w:val="0"/>
+      </w:pPr>
+      <w:r>
+        <w:t xml:space="preserve">Comparison of deps: </w:t>
+      </w:r>
+      <w:r>
+        <w:br/>
+        <w:t xml:space="preserve">we can see that the </w:t>
+      </w:r>
+      <w:proofErr w:type="spellStart"/>
+      <w:r>
+        <w:t>feauters</w:t>
+      </w:r>
+      <w:proofErr w:type="spellEnd"/>
+      <w:r>
+        <w:t xml:space="preserve"> for each word matches the description of the similar words found for the target word, like car that has features of model, designed and so on, so the similar words mostly used the same as car and will have similar dependency tree, like bike, jeep, types of specific car and so on.</w:t>
       </w:r>
     </w:p>
     <w:p>
@@ -8522,7 +8486,32 @@
         <w:bidi w:val="0"/>
         <w:ind w:left="720"/>
       </w:pPr>
-      <w:r>
+    </w:p>
+    <w:p>
+      <w:pPr>
+        <w:bidi w:val="0"/>
+        <w:ind w:left="720"/>
+      </w:pPr>
+    </w:p>
+    <w:p>
+      <w:pPr>
+        <w:bidi w:val="0"/>
+        <w:ind w:left="720"/>
+      </w:pPr>
+    </w:p>
+    <w:p>
+      <w:pPr>
+        <w:bidi w:val="0"/>
+        <w:ind w:left="720"/>
+      </w:pPr>
+    </w:p>
+    <w:p>
+      <w:pPr>
+        <w:bidi w:val="0"/>
+        <w:ind w:left="720"/>
+      </w:pPr>
+      <w:r>
+        <w:lastRenderedPageBreak/>
         <w:t xml:space="preserve">For </w:t>
       </w:r>
       <w:r>
@@ -10409,26 +10398,19 @@
       <w:pPr>
         <w:bidi w:val="0"/>
       </w:pPr>
-      <w:r>
-        <w:rPr>
-          <w:highlight w:val="yellow"/>
-        </w:rPr>
-        <w:t xml:space="preserve">TODO - </w:t>
-      </w:r>
-      <w:r>
-        <w:rPr>
-          <w:highlight w:val="yellow"/>
-        </w:rPr>
-        <w:t xml:space="preserve">Write a short comparison between the results of items 2-4 above and the </w:t>
-      </w:r>
       <w:bookmarkStart w:id="0" w:name="_GoBack"/>
-      <w:r>
-        <w:rPr>
-          <w:highlight w:val="yellow"/>
-        </w:rPr>
-        <w:t>corresponding results for the word2vec experiment.</w:t>
-      </w:r>
       <w:bookmarkEnd w:id="0"/>
+      <w:r>
+        <w:t>In comparison of the word2vec-part to the previous part we can see that there are a lot of words for each of the target-words that has the same similar words in both cases.</w:t>
+      </w:r>
+      <w:r>
+        <w:br/>
+        <w:t>We can also notice that extending the window-size will cause to find for each word more semantic-related words then by a window of 2.</w:t>
+      </w:r>
+      <w:r>
+        <w:br/>
+        <w:t>One different is that in contrast to our opinion about deps in the first part (will find more topic-related words), in word2vec-part is appears that the dependency tree will cause to more semantic-related similar words.</w:t>
+      </w:r>
     </w:p>
     <w:sectPr>
       <w:pgSz w:w="11906" w:h="16838"/>
@@ -10443,7 +10425,7 @@
 </file>
 
 <file path=word/numbering.xml><?xml version="1.0" encoding="utf-8"?>
-<w:numbering xmlns:wpc="http://schemas.microsoft.com/office/word/2010/wordprocessingCanvas" xmlns:cx="http://schemas.microsoft.com/office/drawing/2014/chartex" xmlns:cx1="http://schemas.microsoft.com/office/drawing/2015/9/8/chartex" xmlns:cx2="http://schemas.microsoft.com/office/drawing/2015/10/21/chartex" xmlns:cx3="http://schemas.microsoft.com/office/drawing/2016/5/9/chartex" xmlns:cx4="http://schemas.microsoft.com/office/drawing/2016/5/10/chartex" xmlns:cx5="http://schemas.microsoft.com/office/drawing/2016/5/11/chartex" xmlns:cx6="http://schemas.microsoft.com/office/drawing/2016/5/12/chartex" xmlns:cx7="http://schemas.microsoft.com/office/drawing/2016/5/13/chartex" xmlns:cx8="http://schemas.microsoft.com/office/drawing/2016/5/14/chartex" xmlns:mc="http://schemas.openxmlformats.org/markup-compatibility/2006" xmlns:aink="http://schemas.microsoft.com/office/drawing/2016/ink" xmlns:am3d="http://schemas.microsoft.com/office/drawing/2017/model3d" xmlns:o="urn:schemas-microsoft-com:office:office" xmlns:r="http://schemas.openxmlformats.org/officeDocument/2006/relationships" xmlns:m="http://schemas.openxmlformats.org/officeDocument/2006/math" xmlns:v="urn:schemas-microsoft-com:vml" xmlns:wp14="http://schemas.microsoft.com/office/word/2010/wordprocessingDrawing" xmlns:wp="http://schemas.openxmlformats.org/drawingml/2006/wordprocessingDrawing" xmlns:w10="urn:schemas-microsoft-com:office:word" xmlns:w="http://schemas.openxmlformats.org/wordprocessingml/2006/main" xmlns:w14="http://schemas.microsoft.com/office/word/2010/wordml" xmlns:w15="http://schemas.microsoft.com/office/word/2012/wordml" xmlns:w16cid="http://schemas.microsoft.com/office/word/2016/wordml/cid" xmlns:w16se="http://schemas.microsoft.com/office/word/2015/wordml/symex" xmlns:wpg="http://schemas.microsoft.com/office/word/2010/wordprocessingGroup" xmlns:wpi="http://schemas.microsoft.com/office/word/2010/wordprocessingInk" xmlns:wne="http://schemas.microsoft.com/office/word/2006/wordml" xmlns:wps="http://schemas.microsoft.com/office/word/2010/wordprocessingShape" mc:Ignorable="w14 w15 w16se w16cid wp14">
+<w:numbering xmlns:wpc="http://schemas.microsoft.com/office/word/2010/wordprocessingCanvas" xmlns:mc="http://schemas.openxmlformats.org/markup-compatibility/2006" xmlns:o="urn:schemas-microsoft-com:office:office" xmlns:r="http://schemas.openxmlformats.org/officeDocument/2006/relationships" xmlns:m="http://schemas.openxmlformats.org/officeDocument/2006/math" xmlns:v="urn:schemas-microsoft-com:vml" xmlns:wp14="http://schemas.microsoft.com/office/word/2010/wordprocessingDrawing" xmlns:wp="http://schemas.openxmlformats.org/drawingml/2006/wordprocessingDrawing" xmlns:w10="urn:schemas-microsoft-com:office:word" xmlns:w="http://schemas.openxmlformats.org/wordprocessingml/2006/main" xmlns:w14="http://schemas.microsoft.com/office/word/2010/wordml" xmlns:w15="http://schemas.microsoft.com/office/word/2012/wordml" xmlns:wpg="http://schemas.microsoft.com/office/word/2010/wordprocessingGroup" xmlns:wpi="http://schemas.microsoft.com/office/word/2010/wordprocessingInk" xmlns:wne="http://schemas.microsoft.com/office/word/2006/wordml" xmlns:wps="http://schemas.microsoft.com/office/word/2010/wordprocessingShape" mc:Ignorable="w14 w15 wp14">
   <w:abstractNum w:abstractNumId="0" w15:restartNumberingAfterBreak="0">
     <w:nsid w:val="0B01573D"/>
     <w:multiLevelType w:val="hybridMultilevel"/>
@@ -11336,7 +11318,7 @@
 </file>
 
 <file path=word/styles.xml><?xml version="1.0" encoding="utf-8"?>
-<w:styles xmlns:mc="http://schemas.openxmlformats.org/markup-compatibility/2006" xmlns:r="http://schemas.openxmlformats.org/officeDocument/2006/relationships" xmlns:w="http://schemas.openxmlformats.org/wordprocessingml/2006/main" xmlns:w14="http://schemas.microsoft.com/office/word/2010/wordml" xmlns:w15="http://schemas.microsoft.com/office/word/2012/wordml" xmlns:w16cid="http://schemas.microsoft.com/office/word/2016/wordml/cid" xmlns:w16se="http://schemas.microsoft.com/office/word/2015/wordml/symex" mc:Ignorable="w14 w15 w16se w16cid">
+<w:styles xmlns:mc="http://schemas.openxmlformats.org/markup-compatibility/2006" xmlns:r="http://schemas.openxmlformats.org/officeDocument/2006/relationships" xmlns:w="http://schemas.openxmlformats.org/wordprocessingml/2006/main" xmlns:w14="http://schemas.microsoft.com/office/word/2010/wordml" xmlns:w15="http://schemas.microsoft.com/office/word/2012/wordml" mc:Ignorable="w14 w15">
   <w:docDefaults>
     <w:rPrDefault>
       <w:rPr>
@@ -11352,7 +11334,7 @@
       </w:pPr>
     </w:pPrDefault>
   </w:docDefaults>
-  <w:latentStyles w:defLockedState="0" w:defUIPriority="99" w:defSemiHidden="0" w:defUnhideWhenUsed="0" w:defQFormat="0" w:count="375">
+  <w:latentStyles w:defLockedState="0" w:defUIPriority="99" w:defSemiHidden="0" w:defUnhideWhenUsed="0" w:defQFormat="0" w:count="371">
     <w:lsdException w:name="Normal" w:uiPriority="0" w:qFormat="1"/>
     <w:lsdException w:name="heading 1" w:uiPriority="9" w:qFormat="1"/>
     <w:lsdException w:name="heading 2" w:semiHidden="1" w:uiPriority="9" w:unhideWhenUsed="1" w:qFormat="1"/>
@@ -11724,10 +11706,6 @@
     <w:lsdException w:name="List Table 5 Dark Accent 6" w:uiPriority="50"/>
     <w:lsdException w:name="List Table 6 Colorful Accent 6" w:uiPriority="51"/>
     <w:lsdException w:name="List Table 7 Colorful Accent 6" w:uiPriority="52"/>
-    <w:lsdException w:name="Mention" w:semiHidden="1" w:unhideWhenUsed="1"/>
-    <w:lsdException w:name="Smart Hyperlink" w:semiHidden="1" w:unhideWhenUsed="1"/>
-    <w:lsdException w:name="Hashtag" w:semiHidden="1" w:unhideWhenUsed="1"/>
-    <w:lsdException w:name="Unresolved Mention" w:semiHidden="1" w:unhideWhenUsed="1"/>
   </w:latentStyles>
   <w:style w:type="paragraph" w:default="1" w:styleId="a">
     <w:name w:val="Normal"/>

</xml_diff>